<commit_message>
Data Science and  Intelligent system
Data Science assignment and Intelligent systems project updated
</commit_message>
<xml_diff>
--- a/CS5665 - Data Science/HW 4/HW 4_ Anuj Khasgiwala.docx
+++ b/CS5665 - Data Science/HW 4/HW 4_ Anuj Khasgiwala.docx
@@ -63,7 +63,7 @@
       </w:pPr>
     </w:p>
     <w:p>
-      <w:r>
+      <w:pPr>
         <w:rPr>
           <w:rFonts w:cstheme="minorHAnsi"/>
           <w:b/>
@@ -71,8 +71,7 @@
           <w:sz w:val="28"/>
           <w:szCs w:val="28"/>
         </w:rPr>
-        <w:t>Task</w:t>
-      </w:r>
+      </w:pPr>
       <w:r>
         <w:rPr>
           <w:rFonts w:cstheme="minorHAnsi"/>
@@ -81,7 +80,7 @@
           <w:sz w:val="28"/>
           <w:szCs w:val="28"/>
         </w:rPr>
-        <w:t xml:space="preserve"> 1</w:t>
+        <w:t>Task</w:t>
       </w:r>
       <w:r>
         <w:rPr>
@@ -91,7 +90,7 @@
           <w:sz w:val="28"/>
           <w:szCs w:val="28"/>
         </w:rPr>
-        <w:t>:</w:t>
+        <w:t xml:space="preserve"> 1</w:t>
       </w:r>
       <w:r>
         <w:rPr>
@@ -101,11 +100,1310 @@
           <w:sz w:val="28"/>
           <w:szCs w:val="28"/>
         </w:rPr>
+        <w:t>:</w:t>
+      </w:r>
+      <w:r>
+        <w:rPr>
+          <w:rFonts w:cstheme="minorHAnsi"/>
+          <w:b/>
+          <w:bCs/>
+          <w:sz w:val="28"/>
+          <w:szCs w:val="28"/>
+        </w:rPr>
         <w:t xml:space="preserve"> Word Count</w:t>
+      </w:r>
+    </w:p>
+    <w:p>
+      <w:pPr>
+        <w:pStyle w:val="ListParagraph"/>
+        <w:numPr>
+          <w:ilvl w:val="0"/>
+          <w:numId w:val="1"/>
+        </w:numPr>
+        <w:rPr>
+          <w:rFonts w:cstheme="minorHAnsi"/>
+          <w:color w:val="000000"/>
+          <w:sz w:val="24"/>
+          <w:szCs w:val="24"/>
+        </w:rPr>
+      </w:pPr>
+      <w:r>
+        <w:rPr>
+          <w:rFonts w:cstheme="minorHAnsi"/>
+          <w:color w:val="000000"/>
+          <w:sz w:val="24"/>
+          <w:szCs w:val="24"/>
+        </w:rPr>
+        <w:t>Given the provided file (</w:t>
+      </w:r>
+      <w:proofErr w:type="spellStart"/>
+      <w:r>
+        <w:rPr>
+          <w:rFonts w:cstheme="minorHAnsi"/>
+          <w:color w:val="000000"/>
+          <w:sz w:val="24"/>
+          <w:szCs w:val="24"/>
+        </w:rPr>
+        <w:t>Tolstoyʼs</w:t>
+      </w:r>
+      <w:proofErr w:type="spellEnd"/>
+      <w:r>
+        <w:rPr>
+          <w:rFonts w:cstheme="minorHAnsi"/>
+          <w:color w:val="000000"/>
+          <w:sz w:val="24"/>
+          <w:szCs w:val="24"/>
+        </w:rPr>
+        <w:t xml:space="preserve"> War and Peace), create a complete count of each word that appears in the text. Which word appears the most?</w:t>
+      </w:r>
+    </w:p>
+    <w:p>
+      <w:pPr>
+        <w:ind w:left="360"/>
+        <w:rPr>
+          <w:rFonts w:cstheme="minorHAnsi"/>
+          <w:color w:val="000000"/>
+          <w:sz w:val="24"/>
+          <w:szCs w:val="24"/>
+        </w:rPr>
+      </w:pPr>
+      <w:r>
+        <w:rPr>
+          <w:rFonts w:cstheme="minorHAnsi"/>
+          <w:b/>
+          <w:color w:val="000000"/>
+          <w:sz w:val="24"/>
+          <w:szCs w:val="24"/>
+          <w:u w:val="single"/>
+        </w:rPr>
+        <w:t>Answer:</w:t>
+      </w:r>
+      <w:r>
+        <w:rPr>
+          <w:rFonts w:cstheme="minorHAnsi"/>
+          <w:color w:val="000000"/>
+          <w:sz w:val="24"/>
+          <w:szCs w:val="24"/>
+        </w:rPr>
+        <w:t xml:space="preserve"> </w:t>
+      </w:r>
+      <w:r>
+        <w:rPr>
+          <w:rFonts w:cstheme="minorHAnsi"/>
+          <w:color w:val="000000"/>
+          <w:sz w:val="24"/>
+          <w:szCs w:val="24"/>
+        </w:rPr>
+        <w:t xml:space="preserve">For counting the number of words in the </w:t>
+      </w:r>
+      <w:r>
+        <w:rPr>
+          <w:rFonts w:cstheme="minorHAnsi"/>
+          <w:color w:val="000000"/>
+          <w:sz w:val="24"/>
+          <w:szCs w:val="24"/>
+        </w:rPr>
+        <w:t xml:space="preserve">input </w:t>
+      </w:r>
+      <w:r>
+        <w:rPr>
+          <w:rFonts w:cstheme="minorHAnsi"/>
+          <w:color w:val="000000"/>
+          <w:sz w:val="24"/>
+          <w:szCs w:val="24"/>
+        </w:rPr>
+        <w:t>text file provided I have written map and reduce functions in a Java class named as WordCount.java. Then I executed the map and reduce</w:t>
+      </w:r>
+      <w:r>
+        <w:rPr>
+          <w:rFonts w:cstheme="minorHAnsi"/>
+          <w:color w:val="000000"/>
+          <w:sz w:val="24"/>
+          <w:szCs w:val="24"/>
+        </w:rPr>
+        <w:t xml:space="preserve"> functions</w:t>
+      </w:r>
+      <w:r>
+        <w:rPr>
+          <w:rFonts w:cstheme="minorHAnsi"/>
+          <w:color w:val="000000"/>
+          <w:sz w:val="24"/>
+          <w:szCs w:val="24"/>
+        </w:rPr>
+        <w:t xml:space="preserve"> for the input file and got the output. To find the word which appears the most in the file I opened the output file in excel and sorted the count column </w:t>
+      </w:r>
+      <w:r>
+        <w:rPr>
+          <w:rFonts w:cstheme="minorHAnsi"/>
+          <w:color w:val="000000"/>
+          <w:sz w:val="24"/>
+          <w:szCs w:val="24"/>
+        </w:rPr>
+        <w:t>in the decreasing order and found that “the” word appeared the most which is 31700. I am attaching the map, reduce class, output file as object with this file.</w:t>
+      </w:r>
+    </w:p>
+    <w:p>
+      <w:pPr>
+        <w:ind w:left="360"/>
+        <w:rPr>
+          <w:rFonts w:cstheme="minorHAnsi"/>
+          <w:color w:val="000000"/>
+          <w:sz w:val="24"/>
+          <w:szCs w:val="24"/>
+        </w:rPr>
+      </w:pPr>
+      <w:r>
+        <w:object w:dxaOrig="1531" w:dyaOrig="991">
+          <v:shapetype id="_x0000_t75" coordsize="21600,21600" o:spt="75" o:preferrelative="t" path="m@4@5l@4@11@9@11@9@5xe" filled="f" stroked="f">
+            <v:stroke joinstyle="miter"/>
+            <v:formulas>
+              <v:f eqn="if lineDrawn pixelLineWidth 0"/>
+              <v:f eqn="sum @0 1 0"/>
+              <v:f eqn="sum 0 0 @1"/>
+              <v:f eqn="prod @2 1 2"/>
+              <v:f eqn="prod @3 21600 pixelWidth"/>
+              <v:f eqn="prod @3 21600 pixelHeight"/>
+              <v:f eqn="sum @0 0 1"/>
+              <v:f eqn="prod @6 1 2"/>
+              <v:f eqn="prod @7 21600 pixelWidth"/>
+              <v:f eqn="sum @8 21600 0"/>
+              <v:f eqn="prod @7 21600 pixelHeight"/>
+              <v:f eqn="sum @10 21600 0"/>
+            </v:formulas>
+            <v:path o:extrusionok="f" gradientshapeok="t" o:connecttype="rect"/>
+            <o:lock v:ext="edit" aspectratio="t"/>
+          </v:shapetype>
+          <v:shape id="_x0000_i1043" type="#_x0000_t75" style="width:76.5pt;height:49.5pt" o:ole="">
+            <v:imagedata r:id="rId6" o:title=""/>
+          </v:shape>
+          <o:OLEObject Type="Embed" ProgID="Package" ShapeID="_x0000_i1043" DrawAspect="Icon" ObjectID="_1540116065" r:id="rId7"/>
+        </w:object>
+      </w:r>
+      <w:r>
+        <w:rPr>
+          <w:rFonts w:cstheme="minorHAnsi"/>
+          <w:color w:val="000000"/>
+          <w:sz w:val="24"/>
+          <w:szCs w:val="24"/>
+        </w:rPr>
+        <w:object w:dxaOrig="1531" w:dyaOrig="991">
+          <v:shape id="_x0000_i1035" type="#_x0000_t75" style="width:76.5pt;height:49.5pt" o:ole="">
+            <v:imagedata r:id="rId8" o:title=""/>
+          </v:shape>
+          <o:OLEObject Type="Embed" ProgID="Package" ShapeID="_x0000_i1035" DrawAspect="Icon" ObjectID="_1540116066" r:id="rId9"/>
+        </w:object>
+      </w:r>
+    </w:p>
+    <w:p>
+      <w:pPr>
+        <w:pStyle w:val="ListParagraph"/>
+        <w:numPr>
+          <w:ilvl w:val="0"/>
+          <w:numId w:val="1"/>
+        </w:numPr>
+        <w:rPr>
+          <w:rFonts w:cstheme="minorHAnsi"/>
+          <w:color w:val="000000"/>
+          <w:sz w:val="24"/>
+          <w:szCs w:val="24"/>
+        </w:rPr>
+      </w:pPr>
+      <w:r>
+        <w:rPr>
+          <w:rFonts w:cstheme="minorHAnsi"/>
+          <w:color w:val="000000"/>
+          <w:sz w:val="24"/>
+          <w:szCs w:val="24"/>
+        </w:rPr>
+        <w:t>Create a count of all the palindromes that occur in the text. Which palindrome occurs most often?</w:t>
+      </w:r>
+    </w:p>
+    <w:p>
+      <w:pPr>
+        <w:ind w:left="360"/>
+        <w:rPr>
+          <w:rFonts w:cstheme="minorHAnsi"/>
+          <w:color w:val="000000"/>
+          <w:sz w:val="24"/>
+          <w:szCs w:val="24"/>
+        </w:rPr>
+      </w:pPr>
+      <w:r>
+        <w:rPr>
+          <w:rFonts w:cstheme="minorHAnsi"/>
+          <w:b/>
+          <w:color w:val="000000"/>
+          <w:sz w:val="24"/>
+          <w:szCs w:val="24"/>
+          <w:u w:val="single"/>
+        </w:rPr>
+        <w:t>Answer:</w:t>
+      </w:r>
+      <w:r>
+        <w:rPr>
+          <w:rFonts w:cstheme="minorHAnsi"/>
+          <w:color w:val="000000"/>
+          <w:sz w:val="24"/>
+          <w:szCs w:val="24"/>
+        </w:rPr>
+        <w:t xml:space="preserve"> </w:t>
+      </w:r>
+      <w:r>
+        <w:rPr>
+          <w:rFonts w:cstheme="minorHAnsi"/>
+          <w:color w:val="000000"/>
+          <w:sz w:val="24"/>
+          <w:szCs w:val="24"/>
+        </w:rPr>
+        <w:t xml:space="preserve">For counting the number of </w:t>
+      </w:r>
+      <w:r>
+        <w:rPr>
+          <w:rFonts w:cstheme="minorHAnsi"/>
+          <w:color w:val="000000"/>
+          <w:sz w:val="24"/>
+          <w:szCs w:val="24"/>
+        </w:rPr>
+        <w:t>palindromes</w:t>
+      </w:r>
+      <w:r>
+        <w:rPr>
+          <w:rFonts w:cstheme="minorHAnsi"/>
+          <w:color w:val="000000"/>
+          <w:sz w:val="24"/>
+          <w:szCs w:val="24"/>
+        </w:rPr>
+        <w:t xml:space="preserve"> in the</w:t>
+      </w:r>
+      <w:r>
+        <w:rPr>
+          <w:rFonts w:cstheme="minorHAnsi"/>
+          <w:color w:val="000000"/>
+          <w:sz w:val="24"/>
+          <w:szCs w:val="24"/>
+        </w:rPr>
+        <w:t xml:space="preserve"> input</w:t>
+      </w:r>
+      <w:r>
+        <w:rPr>
+          <w:rFonts w:cstheme="minorHAnsi"/>
+          <w:color w:val="000000"/>
+          <w:sz w:val="24"/>
+          <w:szCs w:val="24"/>
+        </w:rPr>
+        <w:t xml:space="preserve"> text file provided I have written map and reduce functions in a Java class named as</w:t>
+      </w:r>
+      <w:r>
+        <w:t xml:space="preserve"> PalindromeCounter</w:t>
+      </w:r>
+      <w:r>
+        <w:rPr>
+          <w:rFonts w:cstheme="minorHAnsi"/>
+          <w:color w:val="000000"/>
+          <w:sz w:val="24"/>
+          <w:szCs w:val="24"/>
+        </w:rPr>
+        <w:t xml:space="preserve">.java. Then I executed the map and reduce </w:t>
+      </w:r>
+      <w:r>
+        <w:rPr>
+          <w:rFonts w:cstheme="minorHAnsi"/>
+          <w:color w:val="000000"/>
+          <w:sz w:val="24"/>
+          <w:szCs w:val="24"/>
+        </w:rPr>
+        <w:t xml:space="preserve">functions </w:t>
+      </w:r>
+      <w:r>
+        <w:rPr>
+          <w:rFonts w:cstheme="minorHAnsi"/>
+          <w:color w:val="000000"/>
+          <w:sz w:val="24"/>
+          <w:szCs w:val="24"/>
+        </w:rPr>
+        <w:t xml:space="preserve">for the input file and got the output. To find the </w:t>
+      </w:r>
+      <w:r>
+        <w:rPr>
+          <w:rFonts w:cstheme="minorHAnsi"/>
+          <w:color w:val="000000"/>
+          <w:sz w:val="24"/>
+          <w:szCs w:val="24"/>
+        </w:rPr>
+        <w:t xml:space="preserve">palindrome </w:t>
+      </w:r>
+      <w:r>
+        <w:rPr>
+          <w:rFonts w:cstheme="minorHAnsi"/>
+          <w:color w:val="000000"/>
+          <w:sz w:val="24"/>
+          <w:szCs w:val="24"/>
+        </w:rPr>
+        <w:t>word which appears the most in the file I opened the output file in excel and sorted the count column in the decreasing order and found that “</w:t>
+      </w:r>
+      <w:r>
+        <w:rPr>
+          <w:rFonts w:cstheme="minorHAnsi"/>
+          <w:color w:val="000000"/>
+          <w:sz w:val="24"/>
+          <w:szCs w:val="24"/>
+        </w:rPr>
+        <w:t>a</w:t>
+      </w:r>
+      <w:r>
+        <w:rPr>
+          <w:rFonts w:cstheme="minorHAnsi"/>
+          <w:color w:val="000000"/>
+          <w:sz w:val="24"/>
+          <w:szCs w:val="24"/>
+        </w:rPr>
+        <w:t>” word appeared the most</w:t>
+      </w:r>
+      <w:r>
+        <w:rPr>
+          <w:rFonts w:cstheme="minorHAnsi"/>
+          <w:color w:val="000000"/>
+          <w:sz w:val="24"/>
+          <w:szCs w:val="24"/>
+        </w:rPr>
+        <w:t xml:space="preserve"> (because the palindrome logic in my </w:t>
+      </w:r>
+      <w:proofErr w:type="gramStart"/>
+      <w:r>
+        <w:rPr>
+          <w:rFonts w:cstheme="minorHAnsi"/>
+          <w:color w:val="000000"/>
+          <w:sz w:val="24"/>
+          <w:szCs w:val="24"/>
+        </w:rPr>
+        <w:t>map(</w:t>
+      </w:r>
+      <w:proofErr w:type="gramEnd"/>
+      <w:r>
+        <w:rPr>
+          <w:rFonts w:cstheme="minorHAnsi"/>
+          <w:color w:val="000000"/>
+          <w:sz w:val="24"/>
+          <w:szCs w:val="24"/>
+        </w:rPr>
+        <w:t>) considered single letters as palindromes)</w:t>
+      </w:r>
+      <w:r>
+        <w:rPr>
+          <w:rFonts w:cstheme="minorHAnsi"/>
+          <w:color w:val="000000"/>
+          <w:sz w:val="24"/>
+          <w:szCs w:val="24"/>
+        </w:rPr>
+        <w:t xml:space="preserve"> which is </w:t>
+      </w:r>
+      <w:r>
+        <w:rPr>
+          <w:rFonts w:cstheme="minorHAnsi"/>
+          <w:color w:val="000000"/>
+          <w:sz w:val="24"/>
+          <w:szCs w:val="24"/>
+        </w:rPr>
+        <w:t>10035</w:t>
+      </w:r>
+      <w:r>
+        <w:rPr>
+          <w:rFonts w:cstheme="minorHAnsi"/>
+          <w:color w:val="000000"/>
+          <w:sz w:val="24"/>
+          <w:szCs w:val="24"/>
+        </w:rPr>
+        <w:t xml:space="preserve">. </w:t>
+      </w:r>
+      <w:r>
+        <w:rPr>
+          <w:rFonts w:cstheme="minorHAnsi"/>
+          <w:color w:val="000000"/>
+          <w:sz w:val="24"/>
+          <w:szCs w:val="24"/>
+        </w:rPr>
+        <w:t xml:space="preserve">The palindrome string whose length was greater than 1 was “did” which appeared the most in this category for 1414 times. </w:t>
+      </w:r>
+      <w:r>
+        <w:rPr>
+          <w:rFonts w:cstheme="minorHAnsi"/>
+          <w:color w:val="000000"/>
+          <w:sz w:val="24"/>
+          <w:szCs w:val="24"/>
+        </w:rPr>
+        <w:t>I am attaching the map, reduce class, output file as object with this file.</w:t>
+      </w:r>
+    </w:p>
+    <w:p>
+      <w:pPr>
+        <w:ind w:left="360"/>
+        <w:rPr>
+          <w:rFonts w:cstheme="minorHAnsi"/>
+          <w:color w:val="000000"/>
+          <w:sz w:val="24"/>
+          <w:szCs w:val="24"/>
+        </w:rPr>
+      </w:pPr>
+      <w:r>
+        <w:object w:dxaOrig="1531" w:dyaOrig="991">
+          <v:shape id="_x0000_i1045" type="#_x0000_t75" style="width:76.5pt;height:49.5pt" o:ole="">
+            <v:imagedata r:id="rId10" o:title=""/>
+          </v:shape>
+          <o:OLEObject Type="Embed" ProgID="Package" ShapeID="_x0000_i1045" DrawAspect="Icon" ObjectID="_1540116067" r:id="rId11"/>
+        </w:object>
+      </w:r>
+      <w:r>
+        <w:rPr>
+          <w:rFonts w:cstheme="minorHAnsi"/>
+          <w:color w:val="000000"/>
+          <w:sz w:val="24"/>
+          <w:szCs w:val="24"/>
+        </w:rPr>
+        <w:object w:dxaOrig="1531" w:dyaOrig="991">
+          <v:shape id="_x0000_i1039" type="#_x0000_t75" style="width:76.5pt;height:49.5pt" o:ole="">
+            <v:imagedata r:id="rId8" o:title=""/>
+          </v:shape>
+          <o:OLEObject Type="Embed" ProgID="Package" ShapeID="_x0000_i1039" DrawAspect="Icon" ObjectID="_1540116068" r:id="rId12"/>
+        </w:object>
+      </w:r>
+    </w:p>
+    <w:p>
+      <w:pPr>
+        <w:autoSpaceDE w:val="0"/>
+        <w:autoSpaceDN w:val="0"/>
+        <w:adjustRightInd w:val="0"/>
+        <w:spacing w:after="0" w:line="240" w:lineRule="auto"/>
+        <w:rPr>
+          <w:rFonts w:cstheme="minorHAnsi"/>
+          <w:b/>
+          <w:bCs/>
+          <w:color w:val="000000"/>
+          <w:sz w:val="28"/>
+          <w:szCs w:val="28"/>
+        </w:rPr>
+      </w:pPr>
+    </w:p>
+    <w:p>
+      <w:pPr>
+        <w:pStyle w:val="Default"/>
+        <w:rPr>
+          <w:rFonts w:ascii="Times New Roman" w:hAnsi="Times New Roman" w:cs="Times New Roman"/>
+          <w:b/>
+          <w:bCs/>
+          <w:sz w:val="28"/>
+          <w:szCs w:val="28"/>
+        </w:rPr>
+      </w:pPr>
+      <w:r>
+        <w:rPr>
+          <w:rFonts w:asciiTheme="minorHAnsi" w:hAnsiTheme="minorHAnsi" w:cstheme="minorHAnsi"/>
+          <w:b/>
+          <w:bCs/>
+          <w:sz w:val="28"/>
+          <w:szCs w:val="28"/>
+        </w:rPr>
+        <w:t>Task</w:t>
+      </w:r>
+      <w:r>
+        <w:rPr>
+          <w:rFonts w:cstheme="minorHAnsi"/>
+          <w:b/>
+          <w:bCs/>
+          <w:sz w:val="28"/>
+          <w:szCs w:val="28"/>
+        </w:rPr>
+        <w:t xml:space="preserve"> </w:t>
+      </w:r>
+      <w:r>
+        <w:rPr>
+          <w:rFonts w:cstheme="minorHAnsi"/>
+          <w:b/>
+          <w:bCs/>
+          <w:sz w:val="28"/>
+          <w:szCs w:val="28"/>
+        </w:rPr>
+        <w:t>2</w:t>
+      </w:r>
+      <w:r>
+        <w:rPr>
+          <w:rFonts w:asciiTheme="minorHAnsi" w:hAnsiTheme="minorHAnsi" w:cstheme="minorHAnsi"/>
+          <w:b/>
+          <w:bCs/>
+          <w:sz w:val="28"/>
+          <w:szCs w:val="28"/>
+        </w:rPr>
+        <w:t>:</w:t>
+      </w:r>
+      <w:r>
+        <w:rPr>
+          <w:rFonts w:cstheme="minorHAnsi"/>
+          <w:b/>
+          <w:bCs/>
+          <w:sz w:val="28"/>
+          <w:szCs w:val="28"/>
+        </w:rPr>
+        <w:t xml:space="preserve"> </w:t>
+      </w:r>
+      <w:r>
+        <w:rPr>
+          <w:rFonts w:ascii="Times New Roman" w:hAnsi="Times New Roman" w:cs="Times New Roman"/>
+          <w:b/>
+          <w:bCs/>
+          <w:sz w:val="28"/>
+          <w:szCs w:val="28"/>
+        </w:rPr>
+        <w:t>Election Fraud</w:t>
+      </w:r>
+    </w:p>
+    <w:p>
+      <w:pPr>
+        <w:pStyle w:val="ListParagraph"/>
+        <w:numPr>
+          <w:ilvl w:val="0"/>
+          <w:numId w:val="3"/>
+        </w:numPr>
+      </w:pPr>
+      <w:r>
+        <w:t>In this task your job is to investigate whether there was election fraud in 2008. You have 2006 and 2008 election data files: (</w:t>
+      </w:r>
+      <w:proofErr w:type="spellStart"/>
+      <w:r>
+        <w:t>i</w:t>
+      </w:r>
+      <w:proofErr w:type="spellEnd"/>
+      <w:r>
+        <w:t>) 2006 data file; and (ii) 2008 data file. The files are of the format where each line is a vote in the election.</w:t>
+      </w:r>
+    </w:p>
+    <w:p>
+      <w:pPr>
+        <w:pStyle w:val="ListParagraph"/>
+        <w:numPr>
+          <w:ilvl w:val="0"/>
+          <w:numId w:val="2"/>
+        </w:numPr>
+        <w:ind w:left="1080"/>
+        <w:rPr>
+          <w:rFonts w:cstheme="minorHAnsi"/>
+          <w:color w:val="000000"/>
+          <w:sz w:val="24"/>
+          <w:szCs w:val="24"/>
+        </w:rPr>
+      </w:pPr>
+      <w:r>
+        <w:rPr>
+          <w:rFonts w:ascii="Times New Roman" w:hAnsi="Times New Roman" w:cs="Times New Roman"/>
+          <w:color w:val="000000"/>
+          <w:sz w:val="23"/>
+          <w:szCs w:val="23"/>
+        </w:rPr>
+        <w:lastRenderedPageBreak/>
+        <w:t>Which party won the election in 2008?</w:t>
+      </w:r>
+    </w:p>
+    <w:p>
+      <w:pPr>
+        <w:ind w:left="720"/>
+        <w:rPr>
+          <w:rFonts w:cstheme="minorHAnsi"/>
+          <w:color w:val="000000"/>
+          <w:sz w:val="24"/>
+          <w:szCs w:val="24"/>
+        </w:rPr>
+      </w:pPr>
+      <w:r>
+        <w:rPr>
+          <w:rFonts w:cstheme="minorHAnsi"/>
+          <w:b/>
+          <w:color w:val="000000"/>
+          <w:sz w:val="24"/>
+          <w:szCs w:val="24"/>
+          <w:u w:val="single"/>
+        </w:rPr>
+        <w:t>Answer:</w:t>
+      </w:r>
+      <w:r>
+        <w:rPr>
+          <w:rFonts w:cstheme="minorHAnsi"/>
+          <w:color w:val="000000"/>
+          <w:sz w:val="24"/>
+          <w:szCs w:val="24"/>
+        </w:rPr>
+        <w:t xml:space="preserve"> </w:t>
+      </w:r>
+      <w:r>
+        <w:rPr>
+          <w:rFonts w:cstheme="minorHAnsi"/>
+          <w:color w:val="000000"/>
+          <w:sz w:val="24"/>
+          <w:szCs w:val="24"/>
+        </w:rPr>
+        <w:t xml:space="preserve">In this task to find which party won the election </w:t>
+      </w:r>
+      <w:r>
+        <w:rPr>
+          <w:rFonts w:cstheme="minorHAnsi"/>
+          <w:color w:val="000000"/>
+          <w:sz w:val="24"/>
+          <w:szCs w:val="24"/>
+        </w:rPr>
+        <w:t>in the input text</w:t>
+      </w:r>
+      <w:r>
+        <w:rPr>
+          <w:rFonts w:cstheme="minorHAnsi"/>
+          <w:color w:val="000000"/>
+          <w:sz w:val="24"/>
+          <w:szCs w:val="24"/>
+        </w:rPr>
+        <w:t xml:space="preserve"> </w:t>
+      </w:r>
+      <w:r>
+        <w:rPr>
+          <w:rFonts w:cstheme="minorHAnsi"/>
+          <w:color w:val="000000"/>
+          <w:sz w:val="24"/>
+          <w:szCs w:val="24"/>
+        </w:rPr>
+        <w:t xml:space="preserve">file provided we need to </w:t>
+      </w:r>
+      <w:r>
+        <w:rPr>
+          <w:rFonts w:cstheme="minorHAnsi"/>
+          <w:color w:val="000000"/>
+          <w:sz w:val="24"/>
+          <w:szCs w:val="24"/>
+        </w:rPr>
+        <w:t>find the count of votes each party got.</w:t>
+      </w:r>
+      <w:r>
+        <w:rPr>
+          <w:rFonts w:cstheme="minorHAnsi"/>
+          <w:color w:val="000000"/>
+          <w:sz w:val="24"/>
+          <w:szCs w:val="24"/>
+        </w:rPr>
+        <w:t xml:space="preserve"> I have written map and reduce functions in a Java class named as</w:t>
+      </w:r>
+      <w:r>
+        <w:t xml:space="preserve"> </w:t>
+      </w:r>
+      <w:r>
+        <w:t>ElectionWinner2008</w:t>
+      </w:r>
+      <w:r>
+        <w:rPr>
+          <w:rFonts w:cstheme="minorHAnsi"/>
+          <w:color w:val="000000"/>
+          <w:sz w:val="24"/>
+          <w:szCs w:val="24"/>
+        </w:rPr>
+        <w:t xml:space="preserve">.java. Then I executed the map and reduce functions for the input file and got the output. To find the </w:t>
+      </w:r>
+      <w:r>
+        <w:rPr>
+          <w:rFonts w:cstheme="minorHAnsi"/>
+          <w:color w:val="000000"/>
+          <w:sz w:val="24"/>
+          <w:szCs w:val="24"/>
+        </w:rPr>
+        <w:t>party</w:t>
+      </w:r>
+      <w:r>
+        <w:rPr>
+          <w:rFonts w:cstheme="minorHAnsi"/>
+          <w:color w:val="000000"/>
+          <w:sz w:val="24"/>
+          <w:szCs w:val="24"/>
+        </w:rPr>
+        <w:t xml:space="preserve"> which </w:t>
+      </w:r>
+      <w:r>
+        <w:rPr>
+          <w:rFonts w:cstheme="minorHAnsi"/>
+          <w:color w:val="000000"/>
+          <w:sz w:val="24"/>
+          <w:szCs w:val="24"/>
+        </w:rPr>
+        <w:t>won the election</w:t>
+      </w:r>
+      <w:r>
+        <w:rPr>
+          <w:rFonts w:cstheme="minorHAnsi"/>
+          <w:color w:val="000000"/>
+          <w:sz w:val="24"/>
+          <w:szCs w:val="24"/>
+        </w:rPr>
+        <w:t xml:space="preserve"> in the file I opened the output file and found that</w:t>
+      </w:r>
+      <w:r>
+        <w:rPr>
+          <w:rFonts w:cstheme="minorHAnsi"/>
+          <w:color w:val="000000"/>
+          <w:sz w:val="24"/>
+          <w:szCs w:val="24"/>
+        </w:rPr>
+        <w:t xml:space="preserve"> </w:t>
+      </w:r>
+      <w:proofErr w:type="spellStart"/>
+      <w:r>
+        <w:rPr>
+          <w:rFonts w:cstheme="minorHAnsi"/>
+          <w:color w:val="000000"/>
+          <w:sz w:val="24"/>
+          <w:szCs w:val="24"/>
+        </w:rPr>
+        <w:t>partyID</w:t>
+      </w:r>
+      <w:proofErr w:type="spellEnd"/>
+      <w:r>
+        <w:rPr>
+          <w:rFonts w:cstheme="minorHAnsi"/>
+          <w:color w:val="000000"/>
+          <w:sz w:val="24"/>
+          <w:szCs w:val="24"/>
+        </w:rPr>
+        <w:t xml:space="preserve"> “</w:t>
+      </w:r>
+      <w:r>
+        <w:rPr>
+          <w:rFonts w:cstheme="minorHAnsi"/>
+          <w:color w:val="000000"/>
+          <w:sz w:val="24"/>
+          <w:szCs w:val="24"/>
+        </w:rPr>
+        <w:t>3</w:t>
+      </w:r>
+      <w:r>
+        <w:rPr>
+          <w:rFonts w:cstheme="minorHAnsi"/>
+          <w:color w:val="000000"/>
+          <w:sz w:val="24"/>
+          <w:szCs w:val="24"/>
+        </w:rPr>
+        <w:t xml:space="preserve">” </w:t>
+      </w:r>
+      <w:r>
+        <w:rPr>
+          <w:rFonts w:cstheme="minorHAnsi"/>
+          <w:color w:val="000000"/>
+          <w:sz w:val="24"/>
+          <w:szCs w:val="24"/>
+        </w:rPr>
+        <w:t>got</w:t>
+      </w:r>
+      <w:r>
+        <w:rPr>
+          <w:rFonts w:cstheme="minorHAnsi"/>
+          <w:color w:val="000000"/>
+          <w:sz w:val="24"/>
+          <w:szCs w:val="24"/>
+        </w:rPr>
+        <w:t xml:space="preserve"> most</w:t>
+      </w:r>
+      <w:r>
+        <w:rPr>
+          <w:rFonts w:cstheme="minorHAnsi"/>
+          <w:color w:val="000000"/>
+          <w:sz w:val="24"/>
+          <w:szCs w:val="24"/>
+        </w:rPr>
+        <w:t xml:space="preserve"> of the votes</w:t>
+      </w:r>
+      <w:r>
+        <w:rPr>
+          <w:rFonts w:cstheme="minorHAnsi"/>
+          <w:color w:val="000000"/>
+          <w:sz w:val="24"/>
+          <w:szCs w:val="24"/>
+        </w:rPr>
+        <w:t xml:space="preserve"> which is </w:t>
+      </w:r>
+      <w:r>
+        <w:rPr>
+          <w:rFonts w:cstheme="minorHAnsi"/>
+          <w:color w:val="000000"/>
+          <w:sz w:val="24"/>
+          <w:szCs w:val="24"/>
+        </w:rPr>
+        <w:t>12071</w:t>
+      </w:r>
+      <w:r>
+        <w:rPr>
+          <w:rFonts w:cstheme="minorHAnsi"/>
+          <w:color w:val="000000"/>
+          <w:sz w:val="24"/>
+          <w:szCs w:val="24"/>
+        </w:rPr>
+        <w:t>. I am attaching the map, reduce class, output file as object with this file.</w:t>
+      </w:r>
+    </w:p>
+    <w:p>
+      <w:pPr>
+        <w:ind w:left="720"/>
+        <w:rPr>
+          <w:rFonts w:cstheme="minorHAnsi"/>
+          <w:color w:val="000000"/>
+          <w:sz w:val="24"/>
+          <w:szCs w:val="24"/>
+        </w:rPr>
+      </w:pPr>
+      <w:r>
+        <w:rPr>
+          <w:rFonts w:cstheme="minorHAnsi"/>
+          <w:color w:val="000000"/>
+          <w:sz w:val="24"/>
+          <w:szCs w:val="24"/>
+        </w:rPr>
+        <w:object w:dxaOrig="1531" w:dyaOrig="991">
+          <v:shape id="_x0000_i1048" type="#_x0000_t75" style="width:76.5pt;height:49.5pt" o:ole="">
+            <v:imagedata r:id="rId13" o:title=""/>
+          </v:shape>
+          <o:OLEObject Type="Embed" ProgID="Package" ShapeID="_x0000_i1048" DrawAspect="Icon" ObjectID="_1540116069" r:id="rId14"/>
+        </w:object>
+      </w:r>
+      <w:r>
+        <w:rPr>
+          <w:rFonts w:cstheme="minorHAnsi"/>
+          <w:color w:val="000000"/>
+          <w:sz w:val="24"/>
+          <w:szCs w:val="24"/>
+        </w:rPr>
+        <w:object w:dxaOrig="1531" w:dyaOrig="991">
+          <v:shape id="_x0000_i1049" type="#_x0000_t75" style="width:76.5pt;height:49.5pt" o:ole="">
+            <v:imagedata r:id="rId8" o:title=""/>
+          </v:shape>
+          <o:OLEObject Type="Embed" ProgID="Package" ShapeID="_x0000_i1049" DrawAspect="Icon" ObjectID="_1540116070" r:id="rId15"/>
+        </w:object>
+      </w:r>
+    </w:p>
+    <w:p>
+      <w:pPr>
+        <w:pStyle w:val="ListParagraph"/>
+        <w:numPr>
+          <w:ilvl w:val="0"/>
+          <w:numId w:val="2"/>
+        </w:numPr>
+        <w:ind w:left="1080"/>
+        <w:rPr>
+          <w:rFonts w:cstheme="minorHAnsi"/>
+          <w:color w:val="000000"/>
+          <w:sz w:val="24"/>
+          <w:szCs w:val="24"/>
+        </w:rPr>
+      </w:pPr>
+      <w:r>
+        <w:rPr>
+          <w:rFonts w:ascii="Times New Roman" w:hAnsi="Times New Roman" w:cs="Times New Roman"/>
+          <w:color w:val="000000"/>
+          <w:sz w:val="23"/>
+          <w:szCs w:val="23"/>
+        </w:rPr>
+        <w:t>In 2006, which county was the most monolithic in the manner in which they voted? (i.e. which county came closest to voting 100% for a single party).</w:t>
+      </w:r>
+    </w:p>
+    <w:p>
+      <w:pPr>
+        <w:ind w:left="720"/>
+        <w:rPr>
+          <w:rFonts w:cstheme="minorHAnsi"/>
+          <w:color w:val="000000"/>
+          <w:sz w:val="24"/>
+          <w:szCs w:val="24"/>
+        </w:rPr>
+      </w:pPr>
+      <w:r>
+        <w:rPr>
+          <w:rFonts w:cstheme="minorHAnsi"/>
+          <w:b/>
+          <w:color w:val="000000"/>
+          <w:sz w:val="24"/>
+          <w:szCs w:val="24"/>
+          <w:u w:val="single"/>
+        </w:rPr>
+        <w:t>Answer:</w:t>
+      </w:r>
+      <w:r>
+        <w:rPr>
+          <w:rFonts w:cstheme="minorHAnsi"/>
+          <w:color w:val="000000"/>
+          <w:sz w:val="24"/>
+          <w:szCs w:val="24"/>
+        </w:rPr>
+        <w:t xml:space="preserve"> </w:t>
+      </w:r>
+      <w:r>
+        <w:rPr>
+          <w:rFonts w:cstheme="minorHAnsi"/>
+          <w:color w:val="000000"/>
+          <w:sz w:val="24"/>
+          <w:szCs w:val="24"/>
+        </w:rPr>
+        <w:t xml:space="preserve">In this task to find which </w:t>
+      </w:r>
+      <w:r>
+        <w:rPr>
+          <w:rFonts w:cstheme="minorHAnsi"/>
+          <w:color w:val="000000"/>
+          <w:sz w:val="24"/>
+          <w:szCs w:val="24"/>
+        </w:rPr>
+        <w:t>county</w:t>
+      </w:r>
+      <w:r>
+        <w:rPr>
+          <w:rFonts w:cstheme="minorHAnsi"/>
+          <w:color w:val="000000"/>
+          <w:sz w:val="24"/>
+          <w:szCs w:val="24"/>
+        </w:rPr>
+        <w:t xml:space="preserve"> </w:t>
+      </w:r>
+      <w:r>
+        <w:rPr>
+          <w:rFonts w:cstheme="minorHAnsi"/>
+          <w:color w:val="000000"/>
+          <w:sz w:val="24"/>
+          <w:szCs w:val="24"/>
+        </w:rPr>
+        <w:t>became monolithic</w:t>
+      </w:r>
+      <w:r>
+        <w:rPr>
+          <w:rFonts w:cstheme="minorHAnsi"/>
+          <w:color w:val="000000"/>
+          <w:sz w:val="24"/>
+          <w:szCs w:val="24"/>
+        </w:rPr>
+        <w:t xml:space="preserve"> in the input text</w:t>
+      </w:r>
+      <w:r>
+        <w:rPr>
+          <w:rFonts w:cstheme="minorHAnsi"/>
+          <w:color w:val="000000"/>
+          <w:sz w:val="24"/>
+          <w:szCs w:val="24"/>
+        </w:rPr>
+        <w:t xml:space="preserve"> </w:t>
+      </w:r>
+      <w:r>
+        <w:rPr>
+          <w:rFonts w:cstheme="minorHAnsi"/>
+          <w:color w:val="000000"/>
+          <w:sz w:val="24"/>
+          <w:szCs w:val="24"/>
+        </w:rPr>
+        <w:t>file provided we need to find the count of votes each party got</w:t>
+      </w:r>
+      <w:r>
+        <w:rPr>
+          <w:rFonts w:cstheme="minorHAnsi"/>
+          <w:color w:val="000000"/>
+          <w:sz w:val="24"/>
+          <w:szCs w:val="24"/>
+        </w:rPr>
+        <w:t xml:space="preserve"> in each county</w:t>
+      </w:r>
+      <w:r>
+        <w:rPr>
+          <w:rFonts w:cstheme="minorHAnsi"/>
+          <w:color w:val="000000"/>
+          <w:sz w:val="24"/>
+          <w:szCs w:val="24"/>
+        </w:rPr>
+        <w:t>. I have written map and reduce functions in a Java class named as</w:t>
+      </w:r>
+      <w:r>
+        <w:t xml:space="preserve"> </w:t>
+      </w:r>
+      <w:r>
+        <w:t>MonolithicCounty2006</w:t>
+      </w:r>
+      <w:r>
+        <w:rPr>
+          <w:rFonts w:cstheme="minorHAnsi"/>
+          <w:color w:val="000000"/>
+          <w:sz w:val="24"/>
+          <w:szCs w:val="24"/>
+        </w:rPr>
+        <w:t xml:space="preserve">.java. Then I executed the map and reduce functions for the input file and got the output. To find the party which won the election in the file I opened the output file and found that </w:t>
+      </w:r>
+      <w:r>
+        <w:rPr>
+          <w:rFonts w:cstheme="minorHAnsi"/>
+          <w:color w:val="000000"/>
+          <w:sz w:val="24"/>
+          <w:szCs w:val="24"/>
+        </w:rPr>
+        <w:t xml:space="preserve">County </w:t>
+      </w:r>
+      <w:r>
+        <w:rPr>
+          <w:rFonts w:cstheme="minorHAnsi"/>
+          <w:color w:val="000000"/>
+          <w:sz w:val="24"/>
+          <w:szCs w:val="24"/>
+        </w:rPr>
+        <w:t>“</w:t>
+      </w:r>
+      <w:r>
+        <w:rPr>
+          <w:rFonts w:cstheme="minorHAnsi"/>
+          <w:color w:val="000000"/>
+          <w:sz w:val="24"/>
+          <w:szCs w:val="24"/>
+        </w:rPr>
+        <w:t>333</w:t>
+      </w:r>
+      <w:r>
+        <w:rPr>
+          <w:rFonts w:cstheme="minorHAnsi"/>
+          <w:color w:val="000000"/>
+          <w:sz w:val="24"/>
+          <w:szCs w:val="24"/>
+        </w:rPr>
+        <w:t xml:space="preserve">” </w:t>
+      </w:r>
+      <w:r>
+        <w:rPr>
+          <w:rFonts w:cstheme="minorHAnsi"/>
+          <w:color w:val="000000"/>
+          <w:sz w:val="24"/>
+          <w:szCs w:val="24"/>
+        </w:rPr>
+        <w:t xml:space="preserve">became the monolithic for </w:t>
+      </w:r>
+      <w:proofErr w:type="spellStart"/>
+      <w:r>
+        <w:rPr>
+          <w:rFonts w:cstheme="minorHAnsi"/>
+          <w:color w:val="000000"/>
+          <w:sz w:val="24"/>
+          <w:szCs w:val="24"/>
+        </w:rPr>
+        <w:t>partyID</w:t>
+      </w:r>
+      <w:proofErr w:type="spellEnd"/>
+      <w:r>
+        <w:rPr>
+          <w:rFonts w:cstheme="minorHAnsi"/>
+          <w:color w:val="000000"/>
+          <w:sz w:val="24"/>
+          <w:szCs w:val="24"/>
+        </w:rPr>
+        <w:t xml:space="preserve"> “2” by</w:t>
+      </w:r>
+      <w:r>
+        <w:rPr>
+          <w:rFonts w:cstheme="minorHAnsi"/>
+          <w:color w:val="000000"/>
+          <w:sz w:val="24"/>
+          <w:szCs w:val="24"/>
+        </w:rPr>
+        <w:t xml:space="preserve"> </w:t>
+      </w:r>
+      <w:r>
+        <w:rPr>
+          <w:rFonts w:cstheme="minorHAnsi"/>
+          <w:color w:val="000000"/>
+          <w:sz w:val="24"/>
+          <w:szCs w:val="24"/>
+        </w:rPr>
+        <w:t>giving</w:t>
+      </w:r>
+      <w:r>
+        <w:rPr>
+          <w:rFonts w:cstheme="minorHAnsi"/>
+          <w:color w:val="000000"/>
+          <w:sz w:val="24"/>
+          <w:szCs w:val="24"/>
+        </w:rPr>
+        <w:t xml:space="preserve"> </w:t>
+      </w:r>
+      <w:r>
+        <w:rPr>
+          <w:rFonts w:cstheme="minorHAnsi"/>
+          <w:color w:val="000000"/>
+          <w:sz w:val="24"/>
+          <w:szCs w:val="24"/>
+        </w:rPr>
+        <w:t xml:space="preserve">most </w:t>
+      </w:r>
+      <w:r>
+        <w:rPr>
+          <w:rFonts w:cstheme="minorHAnsi"/>
+          <w:color w:val="000000"/>
+          <w:sz w:val="24"/>
+          <w:szCs w:val="24"/>
+        </w:rPr>
+        <w:t xml:space="preserve">of the votes which is </w:t>
+      </w:r>
+      <w:r>
+        <w:rPr>
+          <w:rFonts w:cstheme="minorHAnsi"/>
+          <w:color w:val="000000"/>
+          <w:sz w:val="24"/>
+          <w:szCs w:val="24"/>
+        </w:rPr>
+        <w:t>45</w:t>
+      </w:r>
+      <w:r>
+        <w:rPr>
+          <w:rFonts w:cstheme="minorHAnsi"/>
+          <w:color w:val="000000"/>
+          <w:sz w:val="24"/>
+          <w:szCs w:val="24"/>
+        </w:rPr>
+        <w:t>. I am attaching the map, reduce class, output file as object with this file.</w:t>
+      </w:r>
+    </w:p>
+    <w:p>
+      <w:pPr>
+        <w:ind w:left="720"/>
+        <w:rPr>
+          <w:rFonts w:cstheme="minorHAnsi"/>
+          <w:color w:val="000000"/>
+          <w:sz w:val="24"/>
+          <w:szCs w:val="24"/>
+        </w:rPr>
+      </w:pPr>
+      <w:r>
+        <w:object w:dxaOrig="1546" w:dyaOrig="1001">
+          <v:shape id="_x0000_i1052" type="#_x0000_t75" style="width:77.25pt;height:50.25pt" o:ole="">
+            <v:imagedata r:id="rId16" o:title=""/>
+          </v:shape>
+          <o:OLEObject Type="Embed" ProgID="Package" ShapeID="_x0000_i1052" DrawAspect="Icon" ObjectID="_1540116071" r:id="rId17"/>
+        </w:object>
+      </w:r>
+      <w:r>
+        <w:t xml:space="preserve"> </w:t>
+      </w:r>
+      <w:r>
+        <w:object w:dxaOrig="1546" w:dyaOrig="1001">
+          <v:shape id="_x0000_i1053" type="#_x0000_t75" style="width:77.25pt;height:50.25pt" o:ole="">
+            <v:imagedata r:id="rId18" o:title=""/>
+          </v:shape>
+          <o:OLEObject Type="Embed" ProgID="Package" ShapeID="_x0000_i1053" DrawAspect="Icon" ObjectID="_1540116072" r:id="rId19"/>
+        </w:object>
+      </w:r>
+    </w:p>
+    <w:p>
+      <w:pPr>
+        <w:pStyle w:val="ListParagraph"/>
+        <w:numPr>
+          <w:ilvl w:val="0"/>
+          <w:numId w:val="2"/>
+        </w:numPr>
+        <w:ind w:left="1080"/>
+        <w:rPr>
+          <w:rFonts w:cstheme="minorHAnsi"/>
+          <w:color w:val="000000"/>
+          <w:sz w:val="24"/>
+          <w:szCs w:val="24"/>
+        </w:rPr>
+      </w:pPr>
+      <w:r>
+        <w:rPr>
+          <w:rFonts w:ascii="Times New Roman" w:hAnsi="Times New Roman" w:cs="Times New Roman"/>
+          <w:color w:val="000000"/>
+          <w:sz w:val="23"/>
+          <w:szCs w:val="23"/>
+        </w:rPr>
+        <w:t>Studies have shown if a political party gains more than 50% in voting percentage from one election cycle to the next, then most likely fraud has occurred. (Example, if party A received 100 votes in 2006 in county B, then received 200 votes in 2008, fraud may have occurred). In which counties in 2008 did voter fraud likely occur?</w:t>
+      </w:r>
+    </w:p>
+    <w:p>
+      <w:pPr>
+        <w:ind w:left="360" w:firstLine="360"/>
+        <w:rPr>
+          <w:rFonts w:cstheme="minorHAnsi"/>
+          <w:color w:val="000000"/>
+          <w:sz w:val="24"/>
+          <w:szCs w:val="24"/>
+        </w:rPr>
+      </w:pPr>
+      <w:r>
+        <w:rPr>
+          <w:rFonts w:cstheme="minorHAnsi"/>
+          <w:b/>
+          <w:color w:val="000000"/>
+          <w:sz w:val="24"/>
+          <w:szCs w:val="24"/>
+          <w:u w:val="single"/>
+        </w:rPr>
+        <w:t>Answer:</w:t>
+      </w:r>
+      <w:r>
+        <w:rPr>
+          <w:rFonts w:cstheme="minorHAnsi"/>
+          <w:color w:val="000000"/>
+          <w:sz w:val="24"/>
+          <w:szCs w:val="24"/>
+        </w:rPr>
+        <w:t xml:space="preserve"> </w:t>
       </w:r>
       <w:bookmarkStart w:id="0" w:name="_GoBack"/>
       <w:bookmarkEnd w:id="0"/>
     </w:p>
+    <w:p>
+      <w:pPr>
+        <w:pStyle w:val="ListParagraph"/>
+        <w:numPr>
+          <w:ilvl w:val="0"/>
+          <w:numId w:val="2"/>
+        </w:numPr>
+        <w:ind w:left="1080"/>
+        <w:rPr>
+          <w:rFonts w:ascii="Times New Roman" w:hAnsi="Times New Roman" w:cs="Times New Roman"/>
+          <w:color w:val="000000"/>
+          <w:sz w:val="23"/>
+          <w:szCs w:val="23"/>
+        </w:rPr>
+      </w:pPr>
+      <w:r>
+        <w:rPr>
+          <w:rFonts w:ascii="Times New Roman" w:hAnsi="Times New Roman" w:cs="Times New Roman"/>
+          <w:color w:val="000000"/>
+          <w:sz w:val="23"/>
+          <w:szCs w:val="23"/>
+        </w:rPr>
+        <w:t>From 2006 to 2008 how many voters changed which party they voted for? What is the most common type of change?</w:t>
+      </w:r>
+    </w:p>
+    <w:p>
+      <w:pPr>
+        <w:ind w:left="720"/>
+        <w:rPr>
+          <w:rFonts w:cstheme="minorHAnsi"/>
+          <w:b/>
+          <w:color w:val="000000"/>
+          <w:sz w:val="24"/>
+          <w:szCs w:val="24"/>
+          <w:u w:val="single"/>
+        </w:rPr>
+      </w:pPr>
+      <w:r>
+        <w:rPr>
+          <w:rFonts w:cstheme="minorHAnsi"/>
+          <w:b/>
+          <w:color w:val="000000"/>
+          <w:sz w:val="24"/>
+          <w:szCs w:val="24"/>
+          <w:u w:val="single"/>
+        </w:rPr>
+        <w:t>Answer:</w:t>
+      </w:r>
+      <w:r>
+        <w:rPr>
+          <w:rFonts w:cstheme="minorHAnsi"/>
+          <w:color w:val="000000"/>
+          <w:sz w:val="24"/>
+          <w:szCs w:val="24"/>
+        </w:rPr>
+        <w:t xml:space="preserve"> </w:t>
+      </w:r>
+    </w:p>
+    <w:p/>
     <w:sectPr>
       <w:pgSz w:w="12240" w:h="15840"/>
       <w:pgMar w:top="1440" w:right="1440" w:bottom="1440" w:left="1440" w:header="720" w:footer="720" w:gutter="0"/>
@@ -114,6 +1412,311 @@
     </w:sectPr>
   </w:body>
 </w:document>
+</file>
+
+<file path=word/numbering.xml><?xml version="1.0" encoding="utf-8"?>
+<w:numbering xmlns:wpc="http://schemas.microsoft.com/office/word/2010/wordprocessingCanvas" xmlns:cx="http://schemas.microsoft.com/office/drawing/2014/chartex" xmlns:cx1="http://schemas.microsoft.com/office/drawing/2015/9/8/chartex" xmlns:cx2="http://schemas.microsoft.com/office/drawing/2015/10/21/chartex" xmlns:cx3="http://schemas.microsoft.com/office/drawing/2016/5/9/chartex" xmlns:cx4="http://schemas.microsoft.com/office/drawing/2016/5/10/chartex" xmlns:cx5="http://schemas.microsoft.com/office/drawing/2016/5/11/chartex" xmlns:mc="http://schemas.openxmlformats.org/markup-compatibility/2006" xmlns:o="urn:schemas-microsoft-com:office:office" xmlns:r="http://schemas.openxmlformats.org/officeDocument/2006/relationships" xmlns:m="http://schemas.openxmlformats.org/officeDocument/2006/math" xmlns:v="urn:schemas-microsoft-com:vml" xmlns:wp14="http://schemas.microsoft.com/office/word/2010/wordprocessingDrawing" xmlns:wp="http://schemas.openxmlformats.org/drawingml/2006/wordprocessingDrawing" xmlns:w10="urn:schemas-microsoft-com:office:word" xmlns:w="http://schemas.openxmlformats.org/wordprocessingml/2006/main" xmlns:w14="http://schemas.microsoft.com/office/word/2010/wordml" xmlns:w15="http://schemas.microsoft.com/office/word/2012/wordml" xmlns:w16se="http://schemas.microsoft.com/office/word/2015/wordml/symex" xmlns:wpg="http://schemas.microsoft.com/office/word/2010/wordprocessingGroup" xmlns:wpi="http://schemas.microsoft.com/office/word/2010/wordprocessingInk" xmlns:wne="http://schemas.microsoft.com/office/word/2006/wordml" xmlns:wps="http://schemas.microsoft.com/office/word/2010/wordprocessingShape" mc:Ignorable="w14 w15 w16se wp14">
+  <w:abstractNum w:abstractNumId="0" w15:restartNumberingAfterBreak="0">
+    <w:nsid w:val="04FE3084"/>
+    <w:multiLevelType w:val="hybridMultilevel"/>
+    <w:tmpl w:val="D4DA67FE"/>
+    <w:lvl w:ilvl="0" w:tplc="04090017">
+      <w:start w:val="1"/>
+      <w:numFmt w:val="lowerLetter"/>
+      <w:lvlText w:val="%1)"/>
+      <w:lvlJc w:val="left"/>
+      <w:pPr>
+        <w:ind w:left="720" w:hanging="360"/>
+      </w:pPr>
+      <w:rPr>
+        <w:rFonts w:hint="default"/>
+      </w:rPr>
+    </w:lvl>
+    <w:lvl w:ilvl="1" w:tplc="04090019">
+      <w:start w:val="1"/>
+      <w:numFmt w:val="lowerLetter"/>
+      <w:lvlText w:val="%2."/>
+      <w:lvlJc w:val="left"/>
+      <w:pPr>
+        <w:ind w:left="1440" w:hanging="360"/>
+      </w:pPr>
+    </w:lvl>
+    <w:lvl w:ilvl="2" w:tplc="0409001B" w:tentative="1">
+      <w:start w:val="1"/>
+      <w:numFmt w:val="lowerRoman"/>
+      <w:lvlText w:val="%3."/>
+      <w:lvlJc w:val="right"/>
+      <w:pPr>
+        <w:ind w:left="2160" w:hanging="180"/>
+      </w:pPr>
+    </w:lvl>
+    <w:lvl w:ilvl="3" w:tplc="0409000F" w:tentative="1">
+      <w:start w:val="1"/>
+      <w:numFmt w:val="decimal"/>
+      <w:lvlText w:val="%4."/>
+      <w:lvlJc w:val="left"/>
+      <w:pPr>
+        <w:ind w:left="2880" w:hanging="360"/>
+      </w:pPr>
+    </w:lvl>
+    <w:lvl w:ilvl="4" w:tplc="04090019" w:tentative="1">
+      <w:start w:val="1"/>
+      <w:numFmt w:val="lowerLetter"/>
+      <w:lvlText w:val="%5."/>
+      <w:lvlJc w:val="left"/>
+      <w:pPr>
+        <w:ind w:left="3600" w:hanging="360"/>
+      </w:pPr>
+    </w:lvl>
+    <w:lvl w:ilvl="5" w:tplc="0409001B" w:tentative="1">
+      <w:start w:val="1"/>
+      <w:numFmt w:val="lowerRoman"/>
+      <w:lvlText w:val="%6."/>
+      <w:lvlJc w:val="right"/>
+      <w:pPr>
+        <w:ind w:left="4320" w:hanging="180"/>
+      </w:pPr>
+    </w:lvl>
+    <w:lvl w:ilvl="6" w:tplc="0409000F" w:tentative="1">
+      <w:start w:val="1"/>
+      <w:numFmt w:val="decimal"/>
+      <w:lvlText w:val="%7."/>
+      <w:lvlJc w:val="left"/>
+      <w:pPr>
+        <w:ind w:left="5040" w:hanging="360"/>
+      </w:pPr>
+    </w:lvl>
+    <w:lvl w:ilvl="7" w:tplc="04090019" w:tentative="1">
+      <w:start w:val="1"/>
+      <w:numFmt w:val="lowerLetter"/>
+      <w:lvlText w:val="%8."/>
+      <w:lvlJc w:val="left"/>
+      <w:pPr>
+        <w:ind w:left="5760" w:hanging="360"/>
+      </w:pPr>
+    </w:lvl>
+    <w:lvl w:ilvl="8" w:tplc="0409001B" w:tentative="1">
+      <w:start w:val="1"/>
+      <w:numFmt w:val="lowerRoman"/>
+      <w:lvlText w:val="%9."/>
+      <w:lvlJc w:val="right"/>
+      <w:pPr>
+        <w:ind w:left="6480" w:hanging="180"/>
+      </w:pPr>
+    </w:lvl>
+  </w:abstractNum>
+  <w:abstractNum w:abstractNumId="1" w15:restartNumberingAfterBreak="0">
+    <w:nsid w:val="05594A2D"/>
+    <w:multiLevelType w:val="hybridMultilevel"/>
+    <w:tmpl w:val="F1968F40"/>
+    <w:lvl w:ilvl="0" w:tplc="04090017">
+      <w:start w:val="1"/>
+      <w:numFmt w:val="lowerLetter"/>
+      <w:lvlText w:val="%1)"/>
+      <w:lvlJc w:val="left"/>
+      <w:pPr>
+        <w:ind w:left="720" w:hanging="360"/>
+      </w:pPr>
+      <w:rPr>
+        <w:rFonts w:hint="default"/>
+      </w:rPr>
+    </w:lvl>
+    <w:lvl w:ilvl="1" w:tplc="04090019" w:tentative="1">
+      <w:start w:val="1"/>
+      <w:numFmt w:val="lowerLetter"/>
+      <w:lvlText w:val="%2."/>
+      <w:lvlJc w:val="left"/>
+      <w:pPr>
+        <w:ind w:left="1440" w:hanging="360"/>
+      </w:pPr>
+    </w:lvl>
+    <w:lvl w:ilvl="2" w:tplc="0409001B" w:tentative="1">
+      <w:start w:val="1"/>
+      <w:numFmt w:val="lowerRoman"/>
+      <w:lvlText w:val="%3."/>
+      <w:lvlJc w:val="right"/>
+      <w:pPr>
+        <w:ind w:left="2160" w:hanging="180"/>
+      </w:pPr>
+    </w:lvl>
+    <w:lvl w:ilvl="3" w:tplc="0409000F" w:tentative="1">
+      <w:start w:val="1"/>
+      <w:numFmt w:val="decimal"/>
+      <w:lvlText w:val="%4."/>
+      <w:lvlJc w:val="left"/>
+      <w:pPr>
+        <w:ind w:left="2880" w:hanging="360"/>
+      </w:pPr>
+    </w:lvl>
+    <w:lvl w:ilvl="4" w:tplc="04090019" w:tentative="1">
+      <w:start w:val="1"/>
+      <w:numFmt w:val="lowerLetter"/>
+      <w:lvlText w:val="%5."/>
+      <w:lvlJc w:val="left"/>
+      <w:pPr>
+        <w:ind w:left="3600" w:hanging="360"/>
+      </w:pPr>
+    </w:lvl>
+    <w:lvl w:ilvl="5" w:tplc="0409001B" w:tentative="1">
+      <w:start w:val="1"/>
+      <w:numFmt w:val="lowerRoman"/>
+      <w:lvlText w:val="%6."/>
+      <w:lvlJc w:val="right"/>
+      <w:pPr>
+        <w:ind w:left="4320" w:hanging="180"/>
+      </w:pPr>
+    </w:lvl>
+    <w:lvl w:ilvl="6" w:tplc="0409000F" w:tentative="1">
+      <w:start w:val="1"/>
+      <w:numFmt w:val="decimal"/>
+      <w:lvlText w:val="%7."/>
+      <w:lvlJc w:val="left"/>
+      <w:pPr>
+        <w:ind w:left="5040" w:hanging="360"/>
+      </w:pPr>
+    </w:lvl>
+    <w:lvl w:ilvl="7" w:tplc="04090019" w:tentative="1">
+      <w:start w:val="1"/>
+      <w:numFmt w:val="lowerLetter"/>
+      <w:lvlText w:val="%8."/>
+      <w:lvlJc w:val="left"/>
+      <w:pPr>
+        <w:ind w:left="5760" w:hanging="360"/>
+      </w:pPr>
+    </w:lvl>
+    <w:lvl w:ilvl="8" w:tplc="0409001B" w:tentative="1">
+      <w:start w:val="1"/>
+      <w:numFmt w:val="lowerRoman"/>
+      <w:lvlText w:val="%9."/>
+      <w:lvlJc w:val="right"/>
+      <w:pPr>
+        <w:ind w:left="6480" w:hanging="180"/>
+      </w:pPr>
+    </w:lvl>
+  </w:abstractNum>
+  <w:abstractNum w:abstractNumId="2" w15:restartNumberingAfterBreak="0">
+    <w:nsid w:val="4D341296"/>
+    <w:multiLevelType w:val="hybridMultilevel"/>
+    <w:tmpl w:val="4FF4CE12"/>
+    <w:lvl w:ilvl="0" w:tplc="04090001">
+      <w:start w:val="1"/>
+      <w:numFmt w:val="bullet"/>
+      <w:lvlText w:val=""/>
+      <w:lvlJc w:val="left"/>
+      <w:pPr>
+        <w:ind w:left="720" w:hanging="360"/>
+      </w:pPr>
+      <w:rPr>
+        <w:rFonts w:ascii="Symbol" w:hAnsi="Symbol" w:hint="default"/>
+      </w:rPr>
+    </w:lvl>
+    <w:lvl w:ilvl="1" w:tplc="04090003" w:tentative="1">
+      <w:start w:val="1"/>
+      <w:numFmt w:val="bullet"/>
+      <w:lvlText w:val="o"/>
+      <w:lvlJc w:val="left"/>
+      <w:pPr>
+        <w:ind w:left="1440" w:hanging="360"/>
+      </w:pPr>
+      <w:rPr>
+        <w:rFonts w:ascii="Courier New" w:hAnsi="Courier New" w:cs="Courier New" w:hint="default"/>
+      </w:rPr>
+    </w:lvl>
+    <w:lvl w:ilvl="2" w:tplc="04090005" w:tentative="1">
+      <w:start w:val="1"/>
+      <w:numFmt w:val="bullet"/>
+      <w:lvlText w:val=""/>
+      <w:lvlJc w:val="left"/>
+      <w:pPr>
+        <w:ind w:left="2160" w:hanging="360"/>
+      </w:pPr>
+      <w:rPr>
+        <w:rFonts w:ascii="Wingdings" w:hAnsi="Wingdings" w:hint="default"/>
+      </w:rPr>
+    </w:lvl>
+    <w:lvl w:ilvl="3" w:tplc="04090001" w:tentative="1">
+      <w:start w:val="1"/>
+      <w:numFmt w:val="bullet"/>
+      <w:lvlText w:val=""/>
+      <w:lvlJc w:val="left"/>
+      <w:pPr>
+        <w:ind w:left="2880" w:hanging="360"/>
+      </w:pPr>
+      <w:rPr>
+        <w:rFonts w:ascii="Symbol" w:hAnsi="Symbol" w:hint="default"/>
+      </w:rPr>
+    </w:lvl>
+    <w:lvl w:ilvl="4" w:tplc="04090003" w:tentative="1">
+      <w:start w:val="1"/>
+      <w:numFmt w:val="bullet"/>
+      <w:lvlText w:val="o"/>
+      <w:lvlJc w:val="left"/>
+      <w:pPr>
+        <w:ind w:left="3600" w:hanging="360"/>
+      </w:pPr>
+      <w:rPr>
+        <w:rFonts w:ascii="Courier New" w:hAnsi="Courier New" w:cs="Courier New" w:hint="default"/>
+      </w:rPr>
+    </w:lvl>
+    <w:lvl w:ilvl="5" w:tplc="04090005" w:tentative="1">
+      <w:start w:val="1"/>
+      <w:numFmt w:val="bullet"/>
+      <w:lvlText w:val=""/>
+      <w:lvlJc w:val="left"/>
+      <w:pPr>
+        <w:ind w:left="4320" w:hanging="360"/>
+      </w:pPr>
+      <w:rPr>
+        <w:rFonts w:ascii="Wingdings" w:hAnsi="Wingdings" w:hint="default"/>
+      </w:rPr>
+    </w:lvl>
+    <w:lvl w:ilvl="6" w:tplc="04090001" w:tentative="1">
+      <w:start w:val="1"/>
+      <w:numFmt w:val="bullet"/>
+      <w:lvlText w:val=""/>
+      <w:lvlJc w:val="left"/>
+      <w:pPr>
+        <w:ind w:left="5040" w:hanging="360"/>
+      </w:pPr>
+      <w:rPr>
+        <w:rFonts w:ascii="Symbol" w:hAnsi="Symbol" w:hint="default"/>
+      </w:rPr>
+    </w:lvl>
+    <w:lvl w:ilvl="7" w:tplc="04090003" w:tentative="1">
+      <w:start w:val="1"/>
+      <w:numFmt w:val="bullet"/>
+      <w:lvlText w:val="o"/>
+      <w:lvlJc w:val="left"/>
+      <w:pPr>
+        <w:ind w:left="5760" w:hanging="360"/>
+      </w:pPr>
+      <w:rPr>
+        <w:rFonts w:ascii="Courier New" w:hAnsi="Courier New" w:cs="Courier New" w:hint="default"/>
+      </w:rPr>
+    </w:lvl>
+    <w:lvl w:ilvl="8" w:tplc="04090005" w:tentative="1">
+      <w:start w:val="1"/>
+      <w:numFmt w:val="bullet"/>
+      <w:lvlText w:val=""/>
+      <w:lvlJc w:val="left"/>
+      <w:pPr>
+        <w:ind w:left="6480" w:hanging="360"/>
+      </w:pPr>
+      <w:rPr>
+        <w:rFonts w:ascii="Wingdings" w:hAnsi="Wingdings" w:hint="default"/>
+      </w:rPr>
+    </w:lvl>
+  </w:abstractNum>
+  <w:num w:numId="1">
+    <w:abstractNumId w:val="1"/>
+  </w:num>
+  <w:num w:numId="2">
+    <w:abstractNumId w:val="0"/>
+  </w:num>
+  <w:num w:numId="3">
+    <w:abstractNumId w:val="2"/>
+  </w:num>
+</w:numbering>
 </file>
 
 <file path=word/styles.xml><?xml version="1.0" encoding="utf-8"?>
@@ -514,7 +2117,6 @@
   <w:style w:type="character" w:default="1" w:styleId="DefaultParagraphFont">
     <w:name w:val="Default Paragraph Font"/>
     <w:uiPriority w:val="1"/>
-    <w:semiHidden/>
     <w:unhideWhenUsed/>
   </w:style>
   <w:style w:type="table" w:default="1" w:styleId="TableNormal">
@@ -553,6 +2155,17 @@
       <w:sz w:val="24"/>
       <w:szCs w:val="24"/>
     </w:rPr>
+  </w:style>
+  <w:style w:type="paragraph" w:styleId="ListParagraph">
+    <w:name w:val="List Paragraph"/>
+    <w:basedOn w:val="Normal"/>
+    <w:uiPriority w:val="34"/>
+    <w:qFormat/>
+    <w:rsid w:val="001A141B"/>
+    <w:pPr>
+      <w:ind w:left="720"/>
+      <w:contextualSpacing/>
+    </w:pPr>
   </w:style>
 </w:styles>
 </file>
@@ -850,4 +2463,16 @@
     </a:ext>
   </a:extLst>
 </a:theme>
+</file>
+
+<file path=customXml/item1.xml><?xml version="1.0" encoding="utf-8"?>
+<b:Sources xmlns:b="http://schemas.openxmlformats.org/officeDocument/2006/bibliography" xmlns="http://schemas.openxmlformats.org/officeDocument/2006/bibliography" SelectedStyle="\APASixthEditionOfficeOnline.xsl" StyleName="APA" Version="6"/>
+</file>
+
+<file path=customXml/itemProps1.xml><?xml version="1.0" encoding="utf-8"?>
+<ds:datastoreItem xmlns:ds="http://schemas.openxmlformats.org/officeDocument/2006/customXml" ds:itemID="{CFCDF73E-EB2E-4E94-8A41-AEA033B8B78E}">
+  <ds:schemaRefs>
+    <ds:schemaRef ds:uri="http://schemas.openxmlformats.org/officeDocument/2006/bibliography"/>
+  </ds:schemaRefs>
+</ds:datastoreItem>
 </file>
</xml_diff>

<commit_message>
Data science and Intelligent systems updations
</commit_message>
<xml_diff>
--- a/CS5665 - Data Science/HW 4/HW 4_ Anuj Khasgiwala.docx
+++ b/CS5665 - Data Science/HW 4/HW 4_ Anuj Khasgiwala.docx
@@ -273,10 +273,10 @@
             <v:path o:extrusionok="f" gradientshapeok="t" o:connecttype="rect"/>
             <o:lock v:ext="edit" aspectratio="t"/>
           </v:shapetype>
-          <v:shape id="_x0000_i1043" type="#_x0000_t75" style="width:76.5pt;height:49.5pt" o:ole="">
+          <v:shape id="_x0000_i1025" type="#_x0000_t75" style="width:76.5pt;height:49.5pt" o:ole="">
             <v:imagedata r:id="rId6" o:title=""/>
           </v:shape>
-          <o:OLEObject Type="Embed" ProgID="Package" ShapeID="_x0000_i1043" DrawAspect="Icon" ObjectID="_1540116065" r:id="rId7"/>
+          <o:OLEObject Type="Embed" ProgID="Package" ShapeID="_x0000_i1025" DrawAspect="Icon" ObjectID="_1540278959" r:id="rId7"/>
         </w:object>
       </w:r>
       <w:r>
@@ -287,10 +287,10 @@
           <w:szCs w:val="24"/>
         </w:rPr>
         <w:object w:dxaOrig="1531" w:dyaOrig="991">
-          <v:shape id="_x0000_i1035" type="#_x0000_t75" style="width:76.5pt;height:49.5pt" o:ole="">
+          <v:shape id="_x0000_i1026" type="#_x0000_t75" style="width:76.5pt;height:49.5pt" o:ole="">
             <v:imagedata r:id="rId8" o:title=""/>
           </v:shape>
-          <o:OLEObject Type="Embed" ProgID="Package" ShapeID="_x0000_i1035" DrawAspect="Icon" ObjectID="_1540116066" r:id="rId9"/>
+          <o:OLEObject Type="Embed" ProgID="Package" ShapeID="_x0000_i1026" DrawAspect="Icon" ObjectID="_1540278960" r:id="rId9"/>
         </w:object>
       </w:r>
     </w:p>
@@ -346,52 +346,7 @@
           <w:sz w:val="24"/>
           <w:szCs w:val="24"/>
         </w:rPr>
-        <w:t xml:space="preserve"> </w:t>
-      </w:r>
-      <w:r>
-        <w:rPr>
-          <w:rFonts w:cstheme="minorHAnsi"/>
-          <w:color w:val="000000"/>
-          <w:sz w:val="24"/>
-          <w:szCs w:val="24"/>
-        </w:rPr>
-        <w:t xml:space="preserve">For counting the number of </w:t>
-      </w:r>
-      <w:r>
-        <w:rPr>
-          <w:rFonts w:cstheme="minorHAnsi"/>
-          <w:color w:val="000000"/>
-          <w:sz w:val="24"/>
-          <w:szCs w:val="24"/>
-        </w:rPr>
-        <w:t>palindromes</w:t>
-      </w:r>
-      <w:r>
-        <w:rPr>
-          <w:rFonts w:cstheme="minorHAnsi"/>
-          <w:color w:val="000000"/>
-          <w:sz w:val="24"/>
-          <w:szCs w:val="24"/>
-        </w:rPr>
-        <w:t xml:space="preserve"> in the</w:t>
-      </w:r>
-      <w:r>
-        <w:rPr>
-          <w:rFonts w:cstheme="minorHAnsi"/>
-          <w:color w:val="000000"/>
-          <w:sz w:val="24"/>
-          <w:szCs w:val="24"/>
-        </w:rPr>
-        <w:t xml:space="preserve"> input</w:t>
-      </w:r>
-      <w:r>
-        <w:rPr>
-          <w:rFonts w:cstheme="minorHAnsi"/>
-          <w:color w:val="000000"/>
-          <w:sz w:val="24"/>
-          <w:szCs w:val="24"/>
-        </w:rPr>
-        <w:t xml:space="preserve"> text file provided I have written map and reduce functions in a Java class named as</w:t>
+        <w:t xml:space="preserve"> For counting the number of palindromes in the input text file provided I have written map and reduce functions in a Java class named as</w:t>
       </w:r>
       <w:r>
         <w:t xml:space="preserve"> PalindromeCounter</w:t>
@@ -421,52 +376,7 @@
           <w:sz w:val="24"/>
           <w:szCs w:val="24"/>
         </w:rPr>
-        <w:t xml:space="preserve">for the input file and got the output. To find the </w:t>
-      </w:r>
-      <w:r>
-        <w:rPr>
-          <w:rFonts w:cstheme="minorHAnsi"/>
-          <w:color w:val="000000"/>
-          <w:sz w:val="24"/>
-          <w:szCs w:val="24"/>
-        </w:rPr>
-        <w:t xml:space="preserve">palindrome </w:t>
-      </w:r>
-      <w:r>
-        <w:rPr>
-          <w:rFonts w:cstheme="minorHAnsi"/>
-          <w:color w:val="000000"/>
-          <w:sz w:val="24"/>
-          <w:szCs w:val="24"/>
-        </w:rPr>
-        <w:t>word which appears the most in the file I opened the output file in excel and sorted the count column in the decreasing order and found that “</w:t>
-      </w:r>
-      <w:r>
-        <w:rPr>
-          <w:rFonts w:cstheme="minorHAnsi"/>
-          <w:color w:val="000000"/>
-          <w:sz w:val="24"/>
-          <w:szCs w:val="24"/>
-        </w:rPr>
-        <w:t>a</w:t>
-      </w:r>
-      <w:r>
-        <w:rPr>
-          <w:rFonts w:cstheme="minorHAnsi"/>
-          <w:color w:val="000000"/>
-          <w:sz w:val="24"/>
-          <w:szCs w:val="24"/>
-        </w:rPr>
-        <w:t>” word appeared the most</w:t>
-      </w:r>
-      <w:r>
-        <w:rPr>
-          <w:rFonts w:cstheme="minorHAnsi"/>
-          <w:color w:val="000000"/>
-          <w:sz w:val="24"/>
-          <w:szCs w:val="24"/>
-        </w:rPr>
-        <w:t xml:space="preserve"> (because the palindrome logic in my </w:t>
+        <w:t xml:space="preserve">for the input file and got the output. To find the palindrome word which appears the most in the file I opened the output file in excel and sorted the count column in the decreasing order and found that “a” word appeared the most (because the palindrome logic in my </w:t>
       </w:r>
       <w:proofErr w:type="gramStart"/>
       <w:r>
@@ -486,52 +396,7 @@
           <w:sz w:val="24"/>
           <w:szCs w:val="24"/>
         </w:rPr>
-        <w:t>) considered single letters as palindromes)</w:t>
-      </w:r>
-      <w:r>
-        <w:rPr>
-          <w:rFonts w:cstheme="minorHAnsi"/>
-          <w:color w:val="000000"/>
-          <w:sz w:val="24"/>
-          <w:szCs w:val="24"/>
-        </w:rPr>
-        <w:t xml:space="preserve"> which is </w:t>
-      </w:r>
-      <w:r>
-        <w:rPr>
-          <w:rFonts w:cstheme="minorHAnsi"/>
-          <w:color w:val="000000"/>
-          <w:sz w:val="24"/>
-          <w:szCs w:val="24"/>
-        </w:rPr>
-        <w:t>10035</w:t>
-      </w:r>
-      <w:r>
-        <w:rPr>
-          <w:rFonts w:cstheme="minorHAnsi"/>
-          <w:color w:val="000000"/>
-          <w:sz w:val="24"/>
-          <w:szCs w:val="24"/>
-        </w:rPr>
-        <w:t xml:space="preserve">. </w:t>
-      </w:r>
-      <w:r>
-        <w:rPr>
-          <w:rFonts w:cstheme="minorHAnsi"/>
-          <w:color w:val="000000"/>
-          <w:sz w:val="24"/>
-          <w:szCs w:val="24"/>
-        </w:rPr>
-        <w:t xml:space="preserve">The palindrome string whose length was greater than 1 was “did” which appeared the most in this category for 1414 times. </w:t>
-      </w:r>
-      <w:r>
-        <w:rPr>
-          <w:rFonts w:cstheme="minorHAnsi"/>
-          <w:color w:val="000000"/>
-          <w:sz w:val="24"/>
-          <w:szCs w:val="24"/>
-        </w:rPr>
-        <w:t>I am attaching the map, reduce class, output file as object with this file.</w:t>
+        <w:t>) considered single letters as palindromes) which is 10035. The palindrome string whose length was greater than 1 was “did” which appeared the most in this category for 1414 times. I am attaching the map, reduce class, output file as object with this file.</w:t>
       </w:r>
     </w:p>
     <w:p>
@@ -546,10 +411,10 @@
       </w:pPr>
       <w:r>
         <w:object w:dxaOrig="1531" w:dyaOrig="991">
-          <v:shape id="_x0000_i1045" type="#_x0000_t75" style="width:76.5pt;height:49.5pt" o:ole="">
+          <v:shape id="_x0000_i1027" type="#_x0000_t75" style="width:76.5pt;height:49.5pt" o:ole="">
             <v:imagedata r:id="rId10" o:title=""/>
           </v:shape>
-          <o:OLEObject Type="Embed" ProgID="Package" ShapeID="_x0000_i1045" DrawAspect="Icon" ObjectID="_1540116067" r:id="rId11"/>
+          <o:OLEObject Type="Embed" ProgID="Package" ShapeID="_x0000_i1027" DrawAspect="Icon" ObjectID="_1540278961" r:id="rId11"/>
         </w:object>
       </w:r>
       <w:r>
@@ -560,10 +425,10 @@
           <w:szCs w:val="24"/>
         </w:rPr>
         <w:object w:dxaOrig="1531" w:dyaOrig="991">
-          <v:shape id="_x0000_i1039" type="#_x0000_t75" style="width:76.5pt;height:49.5pt" o:ole="">
+          <v:shape id="_x0000_i1028" type="#_x0000_t75" style="width:76.5pt;height:49.5pt" o:ole="">
             <v:imagedata r:id="rId8" o:title=""/>
           </v:shape>
-          <o:OLEObject Type="Embed" ProgID="Package" ShapeID="_x0000_i1039" DrawAspect="Icon" ObjectID="_1540116068" r:id="rId12"/>
+          <o:OLEObject Type="Embed" ProgID="Package" ShapeID="_x0000_i1028" DrawAspect="Icon" ObjectID="_1540278962" r:id="rId12"/>
         </w:object>
       </w:r>
     </w:p>
@@ -612,17 +477,7 @@
           <w:sz w:val="28"/>
           <w:szCs w:val="28"/>
         </w:rPr>
-        <w:t xml:space="preserve"> </w:t>
-      </w:r>
-      <w:r>
-        <w:rPr>
-          <w:rFonts w:cstheme="minorHAnsi"/>
-          <w:b/>
-          <w:bCs/>
-          <w:sz w:val="28"/>
-          <w:szCs w:val="28"/>
-        </w:rPr>
-        <w:t>2</w:t>
+        <w:t xml:space="preserve"> 2</w:t>
       </w:r>
       <w:r>
         <w:rPr>
@@ -738,16 +593,16 @@
           <w:sz w:val="24"/>
           <w:szCs w:val="24"/>
         </w:rPr>
-        <w:t xml:space="preserve">In this task to find which party won the election </w:t>
-      </w:r>
-      <w:r>
-        <w:rPr>
-          <w:rFonts w:cstheme="minorHAnsi"/>
-          <w:color w:val="000000"/>
-          <w:sz w:val="24"/>
-          <w:szCs w:val="24"/>
-        </w:rPr>
-        <w:t>in the input text</w:t>
+        <w:t>In this task</w:t>
+      </w:r>
+      <w:r>
+        <w:rPr>
+          <w:rFonts w:cstheme="minorHAnsi"/>
+          <w:color w:val="000000"/>
+          <w:sz w:val="24"/>
+          <w:szCs w:val="24"/>
+        </w:rPr>
+        <w:t>,</w:t>
       </w:r>
       <w:r>
         <w:rPr>
@@ -765,30 +620,39 @@
           <w:sz w:val="24"/>
           <w:szCs w:val="24"/>
         </w:rPr>
-        <w:t xml:space="preserve">file provided we need to </w:t>
-      </w:r>
-      <w:r>
-        <w:rPr>
-          <w:rFonts w:cstheme="minorHAnsi"/>
-          <w:color w:val="000000"/>
-          <w:sz w:val="24"/>
-          <w:szCs w:val="24"/>
-        </w:rPr>
-        <w:t>find the count of votes each party got.</w:t>
-      </w:r>
-      <w:r>
-        <w:rPr>
-          <w:rFonts w:cstheme="minorHAnsi"/>
-          <w:color w:val="000000"/>
-          <w:sz w:val="24"/>
-          <w:szCs w:val="24"/>
-        </w:rPr>
-        <w:t xml:space="preserve"> I have written map and reduce functions in a Java class named as</w:t>
-      </w:r>
-      <w:r>
+        <w:t xml:space="preserve">we need </w:t>
+      </w:r>
+      <w:r>
+        <w:rPr>
+          <w:rFonts w:cstheme="minorHAnsi"/>
+          <w:color w:val="000000"/>
+          <w:sz w:val="24"/>
+          <w:szCs w:val="24"/>
+        </w:rPr>
+        <w:t>to find which party won the election in the input text</w:t>
+      </w:r>
+      <w:r>
+        <w:rPr>
+          <w:rFonts w:cstheme="minorHAnsi"/>
+          <w:color w:val="000000"/>
+          <w:sz w:val="24"/>
+          <w:szCs w:val="24"/>
+        </w:rPr>
         <w:t xml:space="preserve"> </w:t>
       </w:r>
       <w:r>
+        <w:rPr>
+          <w:rFonts w:cstheme="minorHAnsi"/>
+          <w:color w:val="000000"/>
+          <w:sz w:val="24"/>
+          <w:szCs w:val="24"/>
+        </w:rPr>
+        <w:t>file provided we need to find the count of votes each party got. I have written map and reduce functions in a Java class named as</w:t>
+      </w:r>
+      <w:r>
+        <w:t xml:space="preserve"> </w:t>
+      </w:r>
+      <w:r>
         <w:t>ElectionWinner2008</w:t>
       </w:r>
       <w:r>
@@ -798,52 +662,7 @@
           <w:sz w:val="24"/>
           <w:szCs w:val="24"/>
         </w:rPr>
-        <w:t xml:space="preserve">.java. Then I executed the map and reduce functions for the input file and got the output. To find the </w:t>
-      </w:r>
-      <w:r>
-        <w:rPr>
-          <w:rFonts w:cstheme="minorHAnsi"/>
-          <w:color w:val="000000"/>
-          <w:sz w:val="24"/>
-          <w:szCs w:val="24"/>
-        </w:rPr>
-        <w:t>party</w:t>
-      </w:r>
-      <w:r>
-        <w:rPr>
-          <w:rFonts w:cstheme="minorHAnsi"/>
-          <w:color w:val="000000"/>
-          <w:sz w:val="24"/>
-          <w:szCs w:val="24"/>
-        </w:rPr>
-        <w:t xml:space="preserve"> which </w:t>
-      </w:r>
-      <w:r>
-        <w:rPr>
-          <w:rFonts w:cstheme="minorHAnsi"/>
-          <w:color w:val="000000"/>
-          <w:sz w:val="24"/>
-          <w:szCs w:val="24"/>
-        </w:rPr>
-        <w:t>won the election</w:t>
-      </w:r>
-      <w:r>
-        <w:rPr>
-          <w:rFonts w:cstheme="minorHAnsi"/>
-          <w:color w:val="000000"/>
-          <w:sz w:val="24"/>
-          <w:szCs w:val="24"/>
-        </w:rPr>
-        <w:t xml:space="preserve"> in the file I opened the output file and found that</w:t>
-      </w:r>
-      <w:r>
-        <w:rPr>
-          <w:rFonts w:cstheme="minorHAnsi"/>
-          <w:color w:val="000000"/>
-          <w:sz w:val="24"/>
-          <w:szCs w:val="24"/>
-        </w:rPr>
-        <w:t xml:space="preserve"> </w:t>
+        <w:t xml:space="preserve">.java. Then I executed the map and reduce functions for the input file and got the output. To find the party which won the election in the file I opened the output file and found that </w:t>
       </w:r>
       <w:proofErr w:type="spellStart"/>
       <w:r>
@@ -863,79 +682,7 @@
           <w:sz w:val="24"/>
           <w:szCs w:val="24"/>
         </w:rPr>
-        <w:t xml:space="preserve"> “</w:t>
-      </w:r>
-      <w:r>
-        <w:rPr>
-          <w:rFonts w:cstheme="minorHAnsi"/>
-          <w:color w:val="000000"/>
-          <w:sz w:val="24"/>
-          <w:szCs w:val="24"/>
-        </w:rPr>
-        <w:t>3</w:t>
-      </w:r>
-      <w:r>
-        <w:rPr>
-          <w:rFonts w:cstheme="minorHAnsi"/>
-          <w:color w:val="000000"/>
-          <w:sz w:val="24"/>
-          <w:szCs w:val="24"/>
-        </w:rPr>
-        <w:t xml:space="preserve">” </w:t>
-      </w:r>
-      <w:r>
-        <w:rPr>
-          <w:rFonts w:cstheme="minorHAnsi"/>
-          <w:color w:val="000000"/>
-          <w:sz w:val="24"/>
-          <w:szCs w:val="24"/>
-        </w:rPr>
-        <w:t>got</w:t>
-      </w:r>
-      <w:r>
-        <w:rPr>
-          <w:rFonts w:cstheme="minorHAnsi"/>
-          <w:color w:val="000000"/>
-          <w:sz w:val="24"/>
-          <w:szCs w:val="24"/>
-        </w:rPr>
-        <w:t xml:space="preserve"> most</w:t>
-      </w:r>
-      <w:r>
-        <w:rPr>
-          <w:rFonts w:cstheme="minorHAnsi"/>
-          <w:color w:val="000000"/>
-          <w:sz w:val="24"/>
-          <w:szCs w:val="24"/>
-        </w:rPr>
-        <w:t xml:space="preserve"> of the votes</w:t>
-      </w:r>
-      <w:r>
-        <w:rPr>
-          <w:rFonts w:cstheme="minorHAnsi"/>
-          <w:color w:val="000000"/>
-          <w:sz w:val="24"/>
-          <w:szCs w:val="24"/>
-        </w:rPr>
-        <w:t xml:space="preserve"> which is </w:t>
-      </w:r>
-      <w:r>
-        <w:rPr>
-          <w:rFonts w:cstheme="minorHAnsi"/>
-          <w:color w:val="000000"/>
-          <w:sz w:val="24"/>
-          <w:szCs w:val="24"/>
-        </w:rPr>
-        <w:t>12071</w:t>
-      </w:r>
-      <w:r>
-        <w:rPr>
-          <w:rFonts w:cstheme="minorHAnsi"/>
-          <w:color w:val="000000"/>
-          <w:sz w:val="24"/>
-          <w:szCs w:val="24"/>
-        </w:rPr>
-        <w:t>. I am attaching the map, reduce class, output file as object with this file.</w:t>
+        <w:t xml:space="preserve"> “3” got most of the votes which is 12071. I am attaching the map, reduce class, output file as object with this file.</w:t>
       </w:r>
     </w:p>
     <w:p>
@@ -956,10 +703,10 @@
           <w:szCs w:val="24"/>
         </w:rPr>
         <w:object w:dxaOrig="1531" w:dyaOrig="991">
-          <v:shape id="_x0000_i1048" type="#_x0000_t75" style="width:76.5pt;height:49.5pt" o:ole="">
+          <v:shape id="_x0000_i1029" type="#_x0000_t75" style="width:76.5pt;height:49.5pt" o:ole="">
             <v:imagedata r:id="rId13" o:title=""/>
           </v:shape>
-          <o:OLEObject Type="Embed" ProgID="Package" ShapeID="_x0000_i1048" DrawAspect="Icon" ObjectID="_1540116069" r:id="rId14"/>
+          <o:OLEObject Type="Embed" ProgID="Package" ShapeID="_x0000_i1029" DrawAspect="Icon" ObjectID="_1540278963" r:id="rId14"/>
         </w:object>
       </w:r>
       <w:r>
@@ -970,10 +717,10 @@
           <w:szCs w:val="24"/>
         </w:rPr>
         <w:object w:dxaOrig="1531" w:dyaOrig="991">
-          <v:shape id="_x0000_i1049" type="#_x0000_t75" style="width:76.5pt;height:49.5pt" o:ole="">
+          <v:shape id="_x0000_i1030" type="#_x0000_t75" style="width:76.5pt;height:49.5pt" o:ole="">
             <v:imagedata r:id="rId8" o:title=""/>
           </v:shape>
-          <o:OLEObject Type="Embed" ProgID="Package" ShapeID="_x0000_i1049" DrawAspect="Icon" ObjectID="_1540116070" r:id="rId15"/>
+          <o:OLEObject Type="Embed" ProgID="Package" ShapeID="_x0000_i1030" DrawAspect="Icon" ObjectID="_1540278964" r:id="rId15"/>
         </w:object>
       </w:r>
     </w:p>
@@ -1039,16 +786,25 @@
           <w:sz w:val="24"/>
           <w:szCs w:val="24"/>
         </w:rPr>
-        <w:t xml:space="preserve">In this task to find which </w:t>
-      </w:r>
-      <w:r>
-        <w:rPr>
-          <w:rFonts w:cstheme="minorHAnsi"/>
-          <w:color w:val="000000"/>
-          <w:sz w:val="24"/>
-          <w:szCs w:val="24"/>
-        </w:rPr>
-        <w:t>county</w:t>
+        <w:t>In this task</w:t>
+      </w:r>
+      <w:r>
+        <w:rPr>
+          <w:rFonts w:cstheme="minorHAnsi"/>
+          <w:color w:val="000000"/>
+          <w:sz w:val="24"/>
+          <w:szCs w:val="24"/>
+        </w:rPr>
+        <w:t>, we need</w:t>
+      </w:r>
+      <w:r>
+        <w:rPr>
+          <w:rFonts w:cstheme="minorHAnsi"/>
+          <w:color w:val="000000"/>
+          <w:sz w:val="24"/>
+          <w:szCs w:val="24"/>
+        </w:rPr>
+        <w:t xml:space="preserve"> to find which county became monolithic in the input text</w:t>
       </w:r>
       <w:r>
         <w:rPr>
@@ -1066,57 +822,12 @@
           <w:sz w:val="24"/>
           <w:szCs w:val="24"/>
         </w:rPr>
-        <w:t>became monolithic</w:t>
-      </w:r>
-      <w:r>
-        <w:rPr>
-          <w:rFonts w:cstheme="minorHAnsi"/>
-          <w:color w:val="000000"/>
-          <w:sz w:val="24"/>
-          <w:szCs w:val="24"/>
-        </w:rPr>
-        <w:t xml:space="preserve"> in the input text</w:t>
-      </w:r>
-      <w:r>
-        <w:rPr>
-          <w:rFonts w:cstheme="minorHAnsi"/>
-          <w:color w:val="000000"/>
-          <w:sz w:val="24"/>
-          <w:szCs w:val="24"/>
-        </w:rPr>
+        <w:t>file provided we need to find the count of votes each party got in each county. I have written map and reduce functions in a Java class named as</w:t>
+      </w:r>
+      <w:r>
         <w:t xml:space="preserve"> </w:t>
       </w:r>
       <w:r>
-        <w:rPr>
-          <w:rFonts w:cstheme="minorHAnsi"/>
-          <w:color w:val="000000"/>
-          <w:sz w:val="24"/>
-          <w:szCs w:val="24"/>
-        </w:rPr>
-        <w:t>file provided we need to find the count of votes each party got</w:t>
-      </w:r>
-      <w:r>
-        <w:rPr>
-          <w:rFonts w:cstheme="minorHAnsi"/>
-          <w:color w:val="000000"/>
-          <w:sz w:val="24"/>
-          <w:szCs w:val="24"/>
-        </w:rPr>
-        <w:t xml:space="preserve"> in each county</w:t>
-      </w:r>
-      <w:r>
-        <w:rPr>
-          <w:rFonts w:cstheme="minorHAnsi"/>
-          <w:color w:val="000000"/>
-          <w:sz w:val="24"/>
-          <w:szCs w:val="24"/>
-        </w:rPr>
-        <w:t>. I have written map and reduce functions in a Java class named as</w:t>
-      </w:r>
-      <w:r>
-        <w:t xml:space="preserve"> </w:t>
-      </w:r>
-      <w:r>
         <w:t>MonolithicCounty2006</w:t>
       </w:r>
       <w:r>
@@ -1126,52 +837,7 @@
           <w:sz w:val="24"/>
           <w:szCs w:val="24"/>
         </w:rPr>
-        <w:t xml:space="preserve">.java. Then I executed the map and reduce functions for the input file and got the output. To find the party which won the election in the file I opened the output file and found that </w:t>
-      </w:r>
-      <w:r>
-        <w:rPr>
-          <w:rFonts w:cstheme="minorHAnsi"/>
-          <w:color w:val="000000"/>
-          <w:sz w:val="24"/>
-          <w:szCs w:val="24"/>
-        </w:rPr>
-        <w:t xml:space="preserve">County </w:t>
-      </w:r>
-      <w:r>
-        <w:rPr>
-          <w:rFonts w:cstheme="minorHAnsi"/>
-          <w:color w:val="000000"/>
-          <w:sz w:val="24"/>
-          <w:szCs w:val="24"/>
-        </w:rPr>
-        <w:t>“</w:t>
-      </w:r>
-      <w:r>
-        <w:rPr>
-          <w:rFonts w:cstheme="minorHAnsi"/>
-          <w:color w:val="000000"/>
-          <w:sz w:val="24"/>
-          <w:szCs w:val="24"/>
-        </w:rPr>
-        <w:t>333</w:t>
-      </w:r>
-      <w:r>
-        <w:rPr>
-          <w:rFonts w:cstheme="minorHAnsi"/>
-          <w:color w:val="000000"/>
-          <w:sz w:val="24"/>
-          <w:szCs w:val="24"/>
-        </w:rPr>
-        <w:t xml:space="preserve">” </w:t>
-      </w:r>
-      <w:r>
-        <w:rPr>
-          <w:rFonts w:cstheme="minorHAnsi"/>
-          <w:color w:val="000000"/>
-          <w:sz w:val="24"/>
-          <w:szCs w:val="24"/>
-        </w:rPr>
-        <w:t xml:space="preserve">became the monolithic for </w:t>
+        <w:t xml:space="preserve">.java. Then I executed the map and reduce functions for the input file and got the output. To find the party which won the election in the file I opened the output file and found that County “333” became the monolithic for </w:t>
       </w:r>
       <w:proofErr w:type="spellStart"/>
       <w:r>
@@ -1191,70 +857,7 @@
           <w:sz w:val="24"/>
           <w:szCs w:val="24"/>
         </w:rPr>
-        <w:t xml:space="preserve"> “2” by</w:t>
-      </w:r>
-      <w:r>
-        <w:rPr>
-          <w:rFonts w:cstheme="minorHAnsi"/>
-          <w:color w:val="000000"/>
-          <w:sz w:val="24"/>
-          <w:szCs w:val="24"/>
-        </w:rPr>
-        <w:t xml:space="preserve"> </w:t>
-      </w:r>
-      <w:r>
-        <w:rPr>
-          <w:rFonts w:cstheme="minorHAnsi"/>
-          <w:color w:val="000000"/>
-          <w:sz w:val="24"/>
-          <w:szCs w:val="24"/>
-        </w:rPr>
-        <w:t>giving</w:t>
-      </w:r>
-      <w:r>
-        <w:rPr>
-          <w:rFonts w:cstheme="minorHAnsi"/>
-          <w:color w:val="000000"/>
-          <w:sz w:val="24"/>
-          <w:szCs w:val="24"/>
-        </w:rPr>
-        <w:t xml:space="preserve"> </w:t>
-      </w:r>
-      <w:r>
-        <w:rPr>
-          <w:rFonts w:cstheme="minorHAnsi"/>
-          <w:color w:val="000000"/>
-          <w:sz w:val="24"/>
-          <w:szCs w:val="24"/>
-        </w:rPr>
-        <w:t xml:space="preserve">most </w:t>
-      </w:r>
-      <w:r>
-        <w:rPr>
-          <w:rFonts w:cstheme="minorHAnsi"/>
-          <w:color w:val="000000"/>
-          <w:sz w:val="24"/>
-          <w:szCs w:val="24"/>
-        </w:rPr>
-        <w:t xml:space="preserve">of the votes which is </w:t>
-      </w:r>
-      <w:r>
-        <w:rPr>
-          <w:rFonts w:cstheme="minorHAnsi"/>
-          <w:color w:val="000000"/>
-          <w:sz w:val="24"/>
-          <w:szCs w:val="24"/>
-        </w:rPr>
-        <w:t>45</w:t>
-      </w:r>
-      <w:r>
-        <w:rPr>
-          <w:rFonts w:cstheme="minorHAnsi"/>
-          <w:color w:val="000000"/>
-          <w:sz w:val="24"/>
-          <w:szCs w:val="24"/>
-        </w:rPr>
-        <w:t>. I am attaching the map, reduce class, output file as object with this file.</w:t>
+        <w:t xml:space="preserve"> “2” by giving most of the votes which is 45. I am attaching the map, reduce class, output file as object with this file.</w:t>
       </w:r>
     </w:p>
     <w:p>
@@ -1269,10 +872,10 @@
       </w:pPr>
       <w:r>
         <w:object w:dxaOrig="1546" w:dyaOrig="1001">
-          <v:shape id="_x0000_i1052" type="#_x0000_t75" style="width:77.25pt;height:50.25pt" o:ole="">
+          <v:shape id="_x0000_i1031" type="#_x0000_t75" style="width:77.25pt;height:50.25pt" o:ole="">
             <v:imagedata r:id="rId16" o:title=""/>
           </v:shape>
-          <o:OLEObject Type="Embed" ProgID="Package" ShapeID="_x0000_i1052" DrawAspect="Icon" ObjectID="_1540116071" r:id="rId17"/>
+          <o:OLEObject Type="Embed" ProgID="Package" ShapeID="_x0000_i1031" DrawAspect="Icon" ObjectID="_1540278965" r:id="rId17"/>
         </w:object>
       </w:r>
       <w:r>
@@ -1280,10 +883,10 @@
       </w:r>
       <w:r>
         <w:object w:dxaOrig="1546" w:dyaOrig="1001">
-          <v:shape id="_x0000_i1053" type="#_x0000_t75" style="width:77.25pt;height:50.25pt" o:ole="">
+          <v:shape id="_x0000_i1032" type="#_x0000_t75" style="width:77.25pt;height:50.25pt" o:ole="">
             <v:imagedata r:id="rId18" o:title=""/>
           </v:shape>
-          <o:OLEObject Type="Embed" ProgID="Package" ShapeID="_x0000_i1053" DrawAspect="Icon" ObjectID="_1540116072" r:id="rId19"/>
+          <o:OLEObject Type="Embed" ProgID="Package" ShapeID="_x0000_i1032" DrawAspect="Icon" ObjectID="_1540278966" r:id="rId19"/>
         </w:object>
       </w:r>
     </w:p>
@@ -1314,7 +917,7 @@
     </w:p>
     <w:p>
       <w:pPr>
-        <w:ind w:left="360" w:firstLine="360"/>
+        <w:ind w:left="720"/>
         <w:rPr>
           <w:rFonts w:cstheme="minorHAnsi"/>
           <w:color w:val="000000"/>
@@ -1342,8 +945,305 @@
         </w:rPr>
         <w:t xml:space="preserve"> </w:t>
       </w:r>
-      <w:bookmarkStart w:id="0" w:name="_GoBack"/>
-      <w:bookmarkEnd w:id="0"/>
+      <w:r>
+        <w:rPr>
+          <w:rFonts w:cstheme="minorHAnsi"/>
+          <w:color w:val="000000"/>
+          <w:sz w:val="24"/>
+          <w:szCs w:val="24"/>
+        </w:rPr>
+        <w:t>In this task</w:t>
+      </w:r>
+      <w:r>
+        <w:rPr>
+          <w:rFonts w:cstheme="minorHAnsi"/>
+          <w:color w:val="000000"/>
+          <w:sz w:val="24"/>
+          <w:szCs w:val="24"/>
+        </w:rPr>
+        <w:t>, we need</w:t>
+      </w:r>
+      <w:r>
+        <w:rPr>
+          <w:rFonts w:cstheme="minorHAnsi"/>
+          <w:color w:val="000000"/>
+          <w:sz w:val="24"/>
+          <w:szCs w:val="24"/>
+        </w:rPr>
+        <w:t xml:space="preserve"> to find which county</w:t>
+      </w:r>
+      <w:r>
+        <w:rPr>
+          <w:rFonts w:cstheme="minorHAnsi"/>
+          <w:color w:val="000000"/>
+          <w:sz w:val="24"/>
+          <w:szCs w:val="24"/>
+        </w:rPr>
+        <w:t xml:space="preserve"> in 2008</w:t>
+      </w:r>
+      <w:r>
+        <w:rPr>
+          <w:rFonts w:cstheme="minorHAnsi"/>
+          <w:color w:val="000000"/>
+          <w:sz w:val="24"/>
+          <w:szCs w:val="24"/>
+        </w:rPr>
+        <w:t xml:space="preserve"> </w:t>
+      </w:r>
+      <w:r>
+        <w:rPr>
+          <w:rFonts w:cstheme="minorHAnsi"/>
+          <w:color w:val="000000"/>
+          <w:sz w:val="24"/>
+          <w:szCs w:val="24"/>
+        </w:rPr>
+        <w:t>voter fraud happened</w:t>
+      </w:r>
+      <w:r>
+        <w:rPr>
+          <w:rFonts w:cstheme="minorHAnsi"/>
+          <w:color w:val="000000"/>
+          <w:sz w:val="24"/>
+          <w:szCs w:val="24"/>
+        </w:rPr>
+        <w:t xml:space="preserve"> in the input text</w:t>
+      </w:r>
+      <w:r>
+        <w:rPr>
+          <w:rFonts w:cstheme="minorHAnsi"/>
+          <w:color w:val="000000"/>
+          <w:sz w:val="24"/>
+          <w:szCs w:val="24"/>
+        </w:rPr>
+        <w:t xml:space="preserve"> </w:t>
+      </w:r>
+      <w:r>
+        <w:rPr>
+          <w:rFonts w:cstheme="minorHAnsi"/>
+          <w:color w:val="000000"/>
+          <w:sz w:val="24"/>
+          <w:szCs w:val="24"/>
+        </w:rPr>
+        <w:t xml:space="preserve">file provided we need to find the </w:t>
+      </w:r>
+      <w:r>
+        <w:rPr>
+          <w:rFonts w:cstheme="minorHAnsi"/>
+          <w:color w:val="000000"/>
+          <w:sz w:val="24"/>
+          <w:szCs w:val="24"/>
+        </w:rPr>
+        <w:t>change</w:t>
+      </w:r>
+      <w:r>
+        <w:rPr>
+          <w:rFonts w:cstheme="minorHAnsi"/>
+          <w:color w:val="000000"/>
+          <w:sz w:val="24"/>
+          <w:szCs w:val="24"/>
+        </w:rPr>
+        <w:t xml:space="preserve"> of</w:t>
+      </w:r>
+      <w:r>
+        <w:rPr>
+          <w:rFonts w:cstheme="minorHAnsi"/>
+          <w:color w:val="000000"/>
+          <w:sz w:val="24"/>
+          <w:szCs w:val="24"/>
+        </w:rPr>
+        <w:t xml:space="preserve"> total</w:t>
+      </w:r>
+      <w:r>
+        <w:rPr>
+          <w:rFonts w:cstheme="minorHAnsi"/>
+          <w:color w:val="000000"/>
+          <w:sz w:val="24"/>
+          <w:szCs w:val="24"/>
+        </w:rPr>
+        <w:t xml:space="preserve"> votes each party got in each county</w:t>
+      </w:r>
+      <w:r>
+        <w:rPr>
+          <w:rFonts w:cstheme="minorHAnsi"/>
+          <w:color w:val="000000"/>
+          <w:sz w:val="24"/>
+          <w:szCs w:val="24"/>
+        </w:rPr>
+        <w:t xml:space="preserve"> in 2008 compared to 2006. If the increase in votes is more than 50% than there are chances of fraud</w:t>
+      </w:r>
+      <w:r>
+        <w:rPr>
+          <w:rFonts w:cstheme="minorHAnsi"/>
+          <w:color w:val="000000"/>
+          <w:sz w:val="24"/>
+          <w:szCs w:val="24"/>
+        </w:rPr>
+        <w:t>. I have written map and reduce functions in a Java class named as</w:t>
+      </w:r>
+      <w:r>
+        <w:t xml:space="preserve"> </w:t>
+      </w:r>
+      <w:r>
+        <w:t>FraudDetection</w:t>
+      </w:r>
+      <w:r>
+        <w:rPr>
+          <w:rFonts w:cstheme="minorHAnsi"/>
+          <w:color w:val="000000"/>
+          <w:sz w:val="24"/>
+          <w:szCs w:val="24"/>
+        </w:rPr>
+        <w:t>.java. Then I executed the map and reduce functions for the input file and got the output. To find the party</w:t>
+      </w:r>
+      <w:r>
+        <w:rPr>
+          <w:rFonts w:cstheme="minorHAnsi"/>
+          <w:color w:val="000000"/>
+          <w:sz w:val="24"/>
+          <w:szCs w:val="24"/>
+        </w:rPr>
+        <w:t xml:space="preserve"> in each county</w:t>
+      </w:r>
+      <w:r>
+        <w:rPr>
+          <w:rFonts w:cstheme="minorHAnsi"/>
+          <w:color w:val="000000"/>
+          <w:sz w:val="24"/>
+          <w:szCs w:val="24"/>
+        </w:rPr>
+        <w:t xml:space="preserve"> which </w:t>
+      </w:r>
+      <w:r>
+        <w:rPr>
+          <w:rFonts w:cstheme="minorHAnsi"/>
+          <w:color w:val="000000"/>
+          <w:sz w:val="24"/>
+          <w:szCs w:val="24"/>
+        </w:rPr>
+        <w:t>got number of votes increased by more than 50%</w:t>
+      </w:r>
+      <w:r>
+        <w:rPr>
+          <w:rFonts w:cstheme="minorHAnsi"/>
+          <w:color w:val="000000"/>
+          <w:sz w:val="24"/>
+          <w:szCs w:val="24"/>
+        </w:rPr>
+        <w:t xml:space="preserve"> in the file I </w:t>
+      </w:r>
+      <w:r>
+        <w:rPr>
+          <w:rFonts w:cstheme="minorHAnsi"/>
+          <w:color w:val="000000"/>
+          <w:sz w:val="24"/>
+          <w:szCs w:val="24"/>
+        </w:rPr>
+        <w:t xml:space="preserve">opened the output file in excel and found following counties and the </w:t>
+      </w:r>
+      <w:proofErr w:type="spellStart"/>
+      <w:r>
+        <w:rPr>
+          <w:rFonts w:cstheme="minorHAnsi"/>
+          <w:color w:val="000000"/>
+          <w:sz w:val="24"/>
+          <w:szCs w:val="24"/>
+        </w:rPr>
+        <w:t>partyID</w:t>
+      </w:r>
+      <w:proofErr w:type="spellEnd"/>
+      <w:r>
+        <w:rPr>
+          <w:rFonts w:cstheme="minorHAnsi"/>
+          <w:color w:val="000000"/>
+          <w:sz w:val="24"/>
+          <w:szCs w:val="24"/>
+        </w:rPr>
+        <w:t xml:space="preserve"> which got votes increased more than 50% in the screenshot attached</w:t>
+      </w:r>
+      <w:r>
+        <w:rPr>
+          <w:rFonts w:cstheme="minorHAnsi"/>
+          <w:color w:val="000000"/>
+          <w:sz w:val="24"/>
+          <w:szCs w:val="24"/>
+        </w:rPr>
+        <w:t>. I am attaching the map, reduce class, output file as object with this file.</w:t>
+      </w:r>
+    </w:p>
+    <w:p>
+      <w:pPr>
+        <w:ind w:left="720"/>
+      </w:pPr>
+      <w:r>
+        <w:object w:dxaOrig="1531" w:dyaOrig="991">
+          <v:shape id="_x0000_i1035" type="#_x0000_t75" style="width:76.5pt;height:49.5pt" o:ole="">
+            <v:imagedata r:id="rId20" o:title=""/>
+          </v:shape>
+          <o:OLEObject Type="Embed" ProgID="Package" ShapeID="_x0000_i1035" DrawAspect="Icon" ObjectID="_1540278967" r:id="rId21"/>
+        </w:object>
+      </w:r>
+      <w:r>
+        <w:t xml:space="preserve"> </w:t>
+      </w:r>
+      <w:r>
+        <w:object w:dxaOrig="1531" w:dyaOrig="991">
+          <v:shape id="_x0000_i1040" type="#_x0000_t75" style="width:76.5pt;height:49.5pt" o:ole="">
+            <v:imagedata r:id="rId22" o:title=""/>
+          </v:shape>
+          <o:OLEObject Type="Embed" ProgID="Package" ShapeID="_x0000_i1040" DrawAspect="Icon" ObjectID="_1540278968" r:id="rId23"/>
+        </w:object>
+      </w:r>
+    </w:p>
+    <w:p>
+      <w:pPr>
+        <w:ind w:left="720"/>
+        <w:rPr>
+          <w:rFonts w:cstheme="minorHAnsi"/>
+          <w:color w:val="000000"/>
+          <w:sz w:val="24"/>
+          <w:szCs w:val="24"/>
+        </w:rPr>
+      </w:pPr>
+      <w:r>
+        <w:rPr>
+          <w:noProof/>
+        </w:rPr>
+        <w:drawing>
+          <wp:inline distT="0" distB="0" distL="0" distR="0" wp14:anchorId="07613D96" wp14:editId="1ADBE7BE">
+            <wp:extent cx="2305050" cy="3267075"/>
+            <wp:effectExtent l="0" t="0" r="0" b="9525"/>
+            <wp:docPr id="1" name="Picture 1"/>
+            <wp:cNvGraphicFramePr>
+              <a:graphicFrameLocks xmlns:a="http://schemas.openxmlformats.org/drawingml/2006/main" noChangeAspect="1"/>
+            </wp:cNvGraphicFramePr>
+            <a:graphic xmlns:a="http://schemas.openxmlformats.org/drawingml/2006/main">
+              <a:graphicData uri="http://schemas.openxmlformats.org/drawingml/2006/picture">
+                <pic:pic xmlns:pic="http://schemas.openxmlformats.org/drawingml/2006/picture">
+                  <pic:nvPicPr>
+                    <pic:cNvPr id="1" name=""/>
+                    <pic:cNvPicPr/>
+                  </pic:nvPicPr>
+                  <pic:blipFill>
+                    <a:blip r:embed="rId24"/>
+                    <a:stretch>
+                      <a:fillRect/>
+                    </a:stretch>
+                  </pic:blipFill>
+                  <pic:spPr>
+                    <a:xfrm>
+                      <a:off x="0" y="0"/>
+                      <a:ext cx="2305050" cy="3267075"/>
+                    </a:xfrm>
+                    <a:prstGeom prst="rect">
+                      <a:avLst/>
+                    </a:prstGeom>
+                  </pic:spPr>
+                </pic:pic>
+              </a:graphicData>
+            </a:graphic>
+          </wp:inline>
+        </w:drawing>
+      </w:r>
     </w:p>
     <w:p>
       <w:pPr>
@@ -1375,22 +1275,20 @@
         <w:ind w:left="720"/>
         <w:rPr>
           <w:rFonts w:cstheme="minorHAnsi"/>
+          <w:color w:val="000000"/>
+          <w:sz w:val="24"/>
+          <w:szCs w:val="24"/>
+        </w:rPr>
+      </w:pPr>
+      <w:r>
+        <w:rPr>
+          <w:rFonts w:cstheme="minorHAnsi"/>
           <w:b/>
           <w:color w:val="000000"/>
           <w:sz w:val="24"/>
           <w:szCs w:val="24"/>
           <w:u w:val="single"/>
         </w:rPr>
-      </w:pPr>
-      <w:r>
-        <w:rPr>
-          <w:rFonts w:cstheme="minorHAnsi"/>
-          <w:b/>
-          <w:color w:val="000000"/>
-          <w:sz w:val="24"/>
-          <w:szCs w:val="24"/>
-          <w:u w:val="single"/>
-        </w:rPr>
         <w:t>Answer:</w:t>
       </w:r>
       <w:r>
@@ -1402,8 +1300,9 @@
         </w:rPr>
         <w:t xml:space="preserve"> </w:t>
       </w:r>
-    </w:p>
-    <w:p/>
+      <w:bookmarkStart w:id="0" w:name="_GoBack"/>
+      <w:bookmarkEnd w:id="0"/>
+    </w:p>
     <w:sectPr>
       <w:pgSz w:w="12240" w:h="15840"/>
       <w:pgMar w:top="1440" w:right="1440" w:bottom="1440" w:left="1440" w:header="720" w:footer="720" w:gutter="0"/>
@@ -1842,6 +1741,7 @@
     <w:lsdException w:name="HTML Sample" w:semiHidden="1" w:unhideWhenUsed="1"/>
     <w:lsdException w:name="HTML Typewriter" w:semiHidden="1" w:unhideWhenUsed="1"/>
     <w:lsdException w:name="HTML Variable" w:semiHidden="1" w:unhideWhenUsed="1"/>
+    <w:lsdException w:name="Normal Table" w:semiHidden="1" w:unhideWhenUsed="1"/>
     <w:lsdException w:name="annotation subject" w:semiHidden="1" w:unhideWhenUsed="1"/>
     <w:lsdException w:name="No List" w:semiHidden="1" w:unhideWhenUsed="1"/>
     <w:lsdException w:name="Outline List 1" w:semiHidden="1" w:unhideWhenUsed="1"/>
@@ -1888,8 +1788,10 @@
     <w:lsdException w:name="Table Subtle 2" w:semiHidden="1" w:unhideWhenUsed="1"/>
     <w:lsdException w:name="Table Web 1" w:semiHidden="1" w:unhideWhenUsed="1"/>
     <w:lsdException w:name="Table Web 2" w:semiHidden="1" w:unhideWhenUsed="1"/>
+    <w:lsdException w:name="Table Web 3" w:semiHidden="1" w:unhideWhenUsed="1"/>
     <w:lsdException w:name="Balloon Text" w:semiHidden="1" w:unhideWhenUsed="1"/>
     <w:lsdException w:name="Table Grid" w:uiPriority="39"/>
+    <w:lsdException w:name="Table Theme" w:semiHidden="1" w:unhideWhenUsed="1"/>
     <w:lsdException w:name="Placeholder Text" w:semiHidden="1"/>
     <w:lsdException w:name="No Spacing" w:uiPriority="1" w:qFormat="1"/>
     <w:lsdException w:name="Light Shading" w:uiPriority="60"/>
@@ -2117,6 +2019,7 @@
   <w:style w:type="character" w:default="1" w:styleId="DefaultParagraphFont">
     <w:name w:val="Default Paragraph Font"/>
     <w:uiPriority w:val="1"/>
+    <w:semiHidden/>
     <w:unhideWhenUsed/>
   </w:style>
   <w:style w:type="table" w:default="1" w:styleId="TableNormal">
@@ -2470,7 +2373,7 @@
 </file>
 
 <file path=customXml/itemProps1.xml><?xml version="1.0" encoding="utf-8"?>
-<ds:datastoreItem xmlns:ds="http://schemas.openxmlformats.org/officeDocument/2006/customXml" ds:itemID="{CFCDF73E-EB2E-4E94-8A41-AEA033B8B78E}">
+<ds:datastoreItem xmlns:ds="http://schemas.openxmlformats.org/officeDocument/2006/customXml" ds:itemID="{9EB2C92E-C1FE-49B2-9DFB-2EA358579F27}">
   <ds:schemaRefs>
     <ds:schemaRef ds:uri="http://schemas.openxmlformats.org/officeDocument/2006/bibliography"/>
   </ds:schemaRefs>

</xml_diff>

<commit_message>
Data science Assignemnt 4 updated
</commit_message>
<xml_diff>
--- a/CS5665 - Data Science/HW 4/HW 4_ Anuj Khasgiwala.docx
+++ b/CS5665 - Data Science/HW 4/HW 4_ Anuj Khasgiwala.docx
@@ -276,7 +276,7 @@
           <v:shape id="_x0000_i1025" type="#_x0000_t75" style="width:76.5pt;height:49.5pt" o:ole="">
             <v:imagedata r:id="rId6" o:title=""/>
           </v:shape>
-          <o:OLEObject Type="Embed" ProgID="Package" ShapeID="_x0000_i1025" DrawAspect="Icon" ObjectID="_1540278959" r:id="rId7"/>
+          <o:OLEObject Type="Embed" ProgID="Package" ShapeID="_x0000_i1025" DrawAspect="Icon" ObjectID="_1540395172" r:id="rId7"/>
         </w:object>
       </w:r>
       <w:r>
@@ -290,7 +290,7 @@
           <v:shape id="_x0000_i1026" type="#_x0000_t75" style="width:76.5pt;height:49.5pt" o:ole="">
             <v:imagedata r:id="rId8" o:title=""/>
           </v:shape>
-          <o:OLEObject Type="Embed" ProgID="Package" ShapeID="_x0000_i1026" DrawAspect="Icon" ObjectID="_1540278960" r:id="rId9"/>
+          <o:OLEObject Type="Embed" ProgID="Package" ShapeID="_x0000_i1026" DrawAspect="Icon" ObjectID="_1540395173" r:id="rId9"/>
         </w:object>
       </w:r>
     </w:p>
@@ -414,7 +414,7 @@
           <v:shape id="_x0000_i1027" type="#_x0000_t75" style="width:76.5pt;height:49.5pt" o:ole="">
             <v:imagedata r:id="rId10" o:title=""/>
           </v:shape>
-          <o:OLEObject Type="Embed" ProgID="Package" ShapeID="_x0000_i1027" DrawAspect="Icon" ObjectID="_1540278961" r:id="rId11"/>
+          <o:OLEObject Type="Embed" ProgID="Package" ShapeID="_x0000_i1027" DrawAspect="Icon" ObjectID="_1540395174" r:id="rId11"/>
         </w:object>
       </w:r>
       <w:r>
@@ -428,7 +428,7 @@
           <v:shape id="_x0000_i1028" type="#_x0000_t75" style="width:76.5pt;height:49.5pt" o:ole="">
             <v:imagedata r:id="rId8" o:title=""/>
           </v:shape>
-          <o:OLEObject Type="Embed" ProgID="Package" ShapeID="_x0000_i1028" DrawAspect="Icon" ObjectID="_1540278962" r:id="rId12"/>
+          <o:OLEObject Type="Embed" ProgID="Package" ShapeID="_x0000_i1028" DrawAspect="Icon" ObjectID="_1540395175" r:id="rId12"/>
         </w:object>
       </w:r>
     </w:p>
@@ -706,7 +706,7 @@
           <v:shape id="_x0000_i1029" type="#_x0000_t75" style="width:76.5pt;height:49.5pt" o:ole="">
             <v:imagedata r:id="rId13" o:title=""/>
           </v:shape>
-          <o:OLEObject Type="Embed" ProgID="Package" ShapeID="_x0000_i1029" DrawAspect="Icon" ObjectID="_1540278963" r:id="rId14"/>
+          <o:OLEObject Type="Embed" ProgID="Package" ShapeID="_x0000_i1029" DrawAspect="Icon" ObjectID="_1540395176" r:id="rId14"/>
         </w:object>
       </w:r>
       <w:r>
@@ -720,7 +720,7 @@
           <v:shape id="_x0000_i1030" type="#_x0000_t75" style="width:76.5pt;height:49.5pt" o:ole="">
             <v:imagedata r:id="rId8" o:title=""/>
           </v:shape>
-          <o:OLEObject Type="Embed" ProgID="Package" ShapeID="_x0000_i1030" DrawAspect="Icon" ObjectID="_1540278964" r:id="rId15"/>
+          <o:OLEObject Type="Embed" ProgID="Package" ShapeID="_x0000_i1030" DrawAspect="Icon" ObjectID="_1540395177" r:id="rId15"/>
         </w:object>
       </w:r>
     </w:p>
@@ -875,7 +875,7 @@
           <v:shape id="_x0000_i1031" type="#_x0000_t75" style="width:77.25pt;height:50.25pt" o:ole="">
             <v:imagedata r:id="rId16" o:title=""/>
           </v:shape>
-          <o:OLEObject Type="Embed" ProgID="Package" ShapeID="_x0000_i1031" DrawAspect="Icon" ObjectID="_1540278965" r:id="rId17"/>
+          <o:OLEObject Type="Embed" ProgID="Package" ShapeID="_x0000_i1031" DrawAspect="Icon" ObjectID="_1540395178" r:id="rId17"/>
         </w:object>
       </w:r>
       <w:r>
@@ -886,7 +886,7 @@
           <v:shape id="_x0000_i1032" type="#_x0000_t75" style="width:77.25pt;height:50.25pt" o:ole="">
             <v:imagedata r:id="rId18" o:title=""/>
           </v:shape>
-          <o:OLEObject Type="Embed" ProgID="Package" ShapeID="_x0000_i1032" DrawAspect="Icon" ObjectID="_1540278966" r:id="rId19"/>
+          <o:OLEObject Type="Embed" ProgID="Package" ShapeID="_x0000_i1032" DrawAspect="Icon" ObjectID="_1540395179" r:id="rId19"/>
         </w:object>
       </w:r>
     </w:p>
@@ -1179,7 +1179,7 @@
           <v:shape id="_x0000_i1035" type="#_x0000_t75" style="width:76.5pt;height:49.5pt" o:ole="">
             <v:imagedata r:id="rId20" o:title=""/>
           </v:shape>
-          <o:OLEObject Type="Embed" ProgID="Package" ShapeID="_x0000_i1035" DrawAspect="Icon" ObjectID="_1540278967" r:id="rId21"/>
+          <o:OLEObject Type="Embed" ProgID="Package" ShapeID="_x0000_i1035" DrawAspect="Icon" ObjectID="_1540395180" r:id="rId21"/>
         </w:object>
       </w:r>
       <w:r>
@@ -1190,7 +1190,7 @@
           <v:shape id="_x0000_i1040" type="#_x0000_t75" style="width:76.5pt;height:49.5pt" o:ole="">
             <v:imagedata r:id="rId22" o:title=""/>
           </v:shape>
-          <o:OLEObject Type="Embed" ProgID="Package" ShapeID="_x0000_i1040" DrawAspect="Icon" ObjectID="_1540278968" r:id="rId23"/>
+          <o:OLEObject Type="Embed" ProgID="Package" ShapeID="_x0000_i1040" DrawAspect="Icon" ObjectID="_1540395181" r:id="rId23"/>
         </w:object>
       </w:r>
     </w:p>
@@ -1299,6 +1299,291 @@
           <w:szCs w:val="24"/>
         </w:rPr>
         <w:t xml:space="preserve"> </w:t>
+      </w:r>
+      <w:r>
+        <w:rPr>
+          <w:rFonts w:cstheme="minorHAnsi"/>
+          <w:color w:val="000000"/>
+          <w:sz w:val="24"/>
+          <w:szCs w:val="24"/>
+        </w:rPr>
+        <w:t xml:space="preserve">In this task, we need to find </w:t>
+      </w:r>
+      <w:r>
+        <w:rPr>
+          <w:rFonts w:cstheme="minorHAnsi"/>
+          <w:color w:val="000000"/>
+          <w:sz w:val="24"/>
+          <w:szCs w:val="24"/>
+        </w:rPr>
+        <w:t>how many</w:t>
+      </w:r>
+      <w:r>
+        <w:rPr>
+          <w:rFonts w:cstheme="minorHAnsi"/>
+          <w:color w:val="000000"/>
+          <w:sz w:val="24"/>
+          <w:szCs w:val="24"/>
+        </w:rPr>
+        <w:t xml:space="preserve"> </w:t>
+      </w:r>
+      <w:r>
+        <w:rPr>
+          <w:rFonts w:cstheme="minorHAnsi"/>
+          <w:color w:val="000000"/>
+          <w:sz w:val="24"/>
+          <w:szCs w:val="24"/>
+        </w:rPr>
+        <w:t>voters</w:t>
+      </w:r>
+      <w:r>
+        <w:rPr>
+          <w:rFonts w:cstheme="minorHAnsi"/>
+          <w:color w:val="000000"/>
+          <w:sz w:val="24"/>
+          <w:szCs w:val="24"/>
+        </w:rPr>
+        <w:t xml:space="preserve"> </w:t>
+      </w:r>
+      <w:r>
+        <w:rPr>
+          <w:rFonts w:cstheme="minorHAnsi"/>
+          <w:color w:val="000000"/>
+          <w:sz w:val="24"/>
+          <w:szCs w:val="24"/>
+        </w:rPr>
+        <w:t>changed the party they voted for in 2006</w:t>
+      </w:r>
+      <w:r>
+        <w:rPr>
+          <w:rFonts w:cstheme="minorHAnsi"/>
+          <w:color w:val="000000"/>
+          <w:sz w:val="24"/>
+          <w:szCs w:val="24"/>
+        </w:rPr>
+        <w:t xml:space="preserve"> in the input text</w:t>
+      </w:r>
+      <w:r>
+        <w:rPr>
+          <w:rFonts w:cstheme="minorHAnsi"/>
+          <w:color w:val="000000"/>
+          <w:sz w:val="24"/>
+          <w:szCs w:val="24"/>
+        </w:rPr>
+        <w:t xml:space="preserve"> </w:t>
+      </w:r>
+      <w:r>
+        <w:rPr>
+          <w:rFonts w:cstheme="minorHAnsi"/>
+          <w:color w:val="000000"/>
+          <w:sz w:val="24"/>
+          <w:szCs w:val="24"/>
+        </w:rPr>
+        <w:t>file provided. I have written map and reduce functions in a Java class named as</w:t>
+      </w:r>
+      <w:r>
+        <w:t xml:space="preserve"> </w:t>
+      </w:r>
+      <w:r>
+        <w:t>CountVotersChangedParty</w:t>
+      </w:r>
+      <w:r>
+        <w:rPr>
+          <w:rFonts w:cstheme="minorHAnsi"/>
+          <w:color w:val="000000"/>
+          <w:sz w:val="24"/>
+          <w:szCs w:val="24"/>
+        </w:rPr>
+        <w:t xml:space="preserve">.java. Then I executed the map and reduce functions for the input file and got the output. To find the </w:t>
+      </w:r>
+      <w:r>
+        <w:rPr>
+          <w:rFonts w:cstheme="minorHAnsi"/>
+          <w:color w:val="000000"/>
+          <w:sz w:val="24"/>
+          <w:szCs w:val="24"/>
+        </w:rPr>
+        <w:t>count of voters</w:t>
+      </w:r>
+      <w:r>
+        <w:rPr>
+          <w:rFonts w:cstheme="minorHAnsi"/>
+          <w:color w:val="000000"/>
+          <w:sz w:val="24"/>
+          <w:szCs w:val="24"/>
+        </w:rPr>
+        <w:t xml:space="preserve"> which </w:t>
+      </w:r>
+      <w:r>
+        <w:rPr>
+          <w:rFonts w:cstheme="minorHAnsi"/>
+          <w:color w:val="000000"/>
+          <w:sz w:val="24"/>
+          <w:szCs w:val="24"/>
+        </w:rPr>
+        <w:t>changed</w:t>
+      </w:r>
+      <w:r>
+        <w:rPr>
+          <w:rFonts w:cstheme="minorHAnsi"/>
+          <w:color w:val="000000"/>
+          <w:sz w:val="24"/>
+          <w:szCs w:val="24"/>
+        </w:rPr>
+        <w:t xml:space="preserve"> </w:t>
+      </w:r>
+      <w:r>
+        <w:rPr>
+          <w:rFonts w:cstheme="minorHAnsi"/>
+          <w:color w:val="000000"/>
+          <w:sz w:val="24"/>
+          <w:szCs w:val="24"/>
+        </w:rPr>
+        <w:t>party in 2008,</w:t>
+      </w:r>
+      <w:r>
+        <w:rPr>
+          <w:rFonts w:cstheme="minorHAnsi"/>
+          <w:color w:val="000000"/>
+          <w:sz w:val="24"/>
+          <w:szCs w:val="24"/>
+        </w:rPr>
+        <w:t xml:space="preserve"> I opened the output file </w:t>
+      </w:r>
+      <w:r>
+        <w:rPr>
+          <w:rFonts w:cstheme="minorHAnsi"/>
+          <w:color w:val="000000"/>
+          <w:sz w:val="24"/>
+          <w:szCs w:val="24"/>
+        </w:rPr>
+        <w:t xml:space="preserve">in excel </w:t>
+      </w:r>
+      <w:r>
+        <w:rPr>
+          <w:rFonts w:cstheme="minorHAnsi"/>
+          <w:color w:val="000000"/>
+          <w:sz w:val="24"/>
+          <w:szCs w:val="24"/>
+        </w:rPr>
+        <w:t xml:space="preserve">and found that </w:t>
+      </w:r>
+      <w:r>
+        <w:rPr>
+          <w:rFonts w:cstheme="minorHAnsi"/>
+          <w:color w:val="000000"/>
+          <w:sz w:val="24"/>
+          <w:szCs w:val="24"/>
+        </w:rPr>
+        <w:t xml:space="preserve">6297 voters changed their party. </w:t>
+      </w:r>
+      <w:r>
+        <w:rPr>
+          <w:rFonts w:cstheme="minorHAnsi"/>
+          <w:color w:val="000000"/>
+          <w:sz w:val="24"/>
+          <w:szCs w:val="24"/>
+        </w:rPr>
+        <w:t xml:space="preserve"> For the second subtask in this task to find the most common type of change I implemented another mapper and reducer in the same java class which would only track the party changes and count the total number of changes for each change. I opened the output file and found that the most common party change is </w:t>
+      </w:r>
+      <w:r>
+        <w:rPr>
+          <w:rFonts w:cstheme="minorHAnsi"/>
+          <w:color w:val="000000"/>
+          <w:sz w:val="24"/>
+          <w:szCs w:val="24"/>
+        </w:rPr>
+        <w:t xml:space="preserve">from party 2 to party 3 </w:t>
+      </w:r>
+      <w:r>
+        <w:rPr>
+          <w:rFonts w:cstheme="minorHAnsi"/>
+          <w:color w:val="000000"/>
+          <w:sz w:val="24"/>
+          <w:szCs w:val="24"/>
+        </w:rPr>
+        <w:t>which is 1922.</w:t>
+      </w:r>
+    </w:p>
+    <w:p>
+      <w:pPr>
+        <w:ind w:left="720"/>
+        <w:rPr>
+          <w:rFonts w:cstheme="minorHAnsi"/>
+          <w:color w:val="000000"/>
+          <w:sz w:val="24"/>
+          <w:szCs w:val="24"/>
+        </w:rPr>
+      </w:pPr>
+      <w:r>
+        <w:rPr>
+          <w:rFonts w:cstheme="minorHAnsi"/>
+          <w:color w:val="000000"/>
+          <w:sz w:val="24"/>
+          <w:szCs w:val="24"/>
+        </w:rPr>
+        <w:t>I am attaching the map, reduce class, output file</w:t>
+      </w:r>
+      <w:r>
+        <w:rPr>
+          <w:rFonts w:cstheme="minorHAnsi"/>
+          <w:color w:val="000000"/>
+          <w:sz w:val="24"/>
+          <w:szCs w:val="24"/>
+        </w:rPr>
+        <w:t>s</w:t>
+      </w:r>
+      <w:r>
+        <w:rPr>
+          <w:rFonts w:cstheme="minorHAnsi"/>
+          <w:color w:val="000000"/>
+          <w:sz w:val="24"/>
+          <w:szCs w:val="24"/>
+        </w:rPr>
+        <w:t xml:space="preserve"> as object with this file.</w:t>
+      </w:r>
+    </w:p>
+    <w:p>
+      <w:pPr>
+        <w:ind w:left="720"/>
+        <w:rPr>
+          <w:rFonts w:cstheme="minorHAnsi"/>
+          <w:color w:val="000000"/>
+          <w:sz w:val="24"/>
+          <w:szCs w:val="24"/>
+        </w:rPr>
+      </w:pPr>
+      <w:r>
+        <w:object w:dxaOrig="1531" w:dyaOrig="991">
+          <v:shape id="_x0000_i1048" type="#_x0000_t75" style="width:76.5pt;height:49.5pt" o:ole="">
+            <v:imagedata r:id="rId25" o:title=""/>
+          </v:shape>
+          <o:OLEObject Type="Embed" ProgID="Package" ShapeID="_x0000_i1048" DrawAspect="Icon" ObjectID="_1540395182" r:id="rId26"/>
+        </w:object>
+      </w:r>
+      <w:r>
+        <w:object w:dxaOrig="1531" w:dyaOrig="991">
+          <v:shape id="_x0000_i1051" type="#_x0000_t75" style="width:76.5pt;height:49.5pt" o:ole="">
+            <v:imagedata r:id="rId27" o:title=""/>
+          </v:shape>
+          <o:OLEObject Type="Embed" ProgID="Package" ShapeID="_x0000_i1051" DrawAspect="Icon" ObjectID="_1540395183" r:id="rId28"/>
+        </w:object>
+      </w:r>
+      <w:r>
+        <w:object w:dxaOrig="1531" w:dyaOrig="991">
+          <v:shape id="_x0000_i1044" type="#_x0000_t75" style="width:76.5pt;height:49.5pt" o:ole="">
+            <v:imagedata r:id="rId29" o:title=""/>
+          </v:shape>
+          <o:OLEObject Type="Embed" ProgID="Package" ShapeID="_x0000_i1044" DrawAspect="Icon" ObjectID="_1540395184" r:id="rId30"/>
+        </w:object>
+      </w:r>
+      <w:r>
+        <w:object w:dxaOrig="1531" w:dyaOrig="991">
+          <v:shape id="_x0000_i1041" type="#_x0000_t75" style="width:76.5pt;height:49.5pt" o:ole="">
+            <v:imagedata r:id="rId31" o:title=""/>
+          </v:shape>
+          <o:OLEObject Type="Embed" ProgID="Package" ShapeID="_x0000_i1041" DrawAspect="Icon" ObjectID="_1540395185" r:id="rId32"/>
+        </w:object>
       </w:r>
       <w:bookmarkStart w:id="0" w:name="_GoBack"/>
       <w:bookmarkEnd w:id="0"/>
@@ -2373,7 +2658,7 @@
 </file>
 
 <file path=customXml/itemProps1.xml><?xml version="1.0" encoding="utf-8"?>
-<ds:datastoreItem xmlns:ds="http://schemas.openxmlformats.org/officeDocument/2006/customXml" ds:itemID="{9EB2C92E-C1FE-49B2-9DFB-2EA358579F27}">
+<ds:datastoreItem xmlns:ds="http://schemas.openxmlformats.org/officeDocument/2006/customXml" ds:itemID="{99F8EB39-2F7E-4015-83F2-1A6CC61F3756}">
   <ds:schemaRefs>
     <ds:schemaRef ds:uri="http://schemas.openxmlformats.org/officeDocument/2006/bibliography"/>
   </ds:schemaRefs>

</xml_diff>